<commit_message>
Completed adding text to the FileConverter set-up screen.
</commit_message>
<xml_diff>
--- a/FileConverter/Documentation/Doc1.docx
+++ b/FileConverter/Documentation/Doc1.docx
@@ -9,60 +9,6 @@
       <w:r>
         <w:rPr>
           <w:noProof/>
-        </w:rPr>
-        <w:pict>
-          <v:shapetype id="_x0000_t32" coordsize="21600,21600" o:spt="32" o:oned="t" path="m,l21600,21600e" filled="f">
-            <v:path arrowok="t" fillok="f" o:connecttype="none"/>
-            <o:lock v:ext="edit" shapetype="t"/>
-          </v:shapetype>
-          <v:shape id="_x0000_s1038" type="#_x0000_t32" style="position:absolute;left:0;text-align:left;margin-left:125.7pt;margin-top:71.25pt;width:25.05pt;height:19.5pt;z-index:251675648" o:connectortype="straight">
-            <v:stroke endarrow="block"/>
-          </v:shape>
-        </w:pict>
-      </w:r>
-      <w:r>
-        <w:rPr>
-          <w:noProof/>
-        </w:rPr>
-        <w:pict>
-          <v:shape id="_x0000_s1037" type="#_x0000_t32" style="position:absolute;left:0;text-align:left;margin-left:252.75pt;margin-top:179.8pt;width:28.35pt;height:28.7pt;flip:x y;z-index:251674624" o:connectortype="straight">
-            <v:stroke endarrow="block"/>
-          </v:shape>
-        </w:pict>
-      </w:r>
-      <w:r>
-        <w:rPr>
-          <w:noProof/>
-        </w:rPr>
-        <w:pict>
-          <v:shape id="_x0000_s1036" type="#_x0000_t32" style="position:absolute;left:0;text-align:left;margin-left:258.75pt;margin-top:35.25pt;width:111.55pt;height:36pt;flip:x;z-index:251673600" o:connectortype="straight">
-            <v:stroke endarrow="block"/>
-          </v:shape>
-        </w:pict>
-      </w:r>
-      <w:r>
-        <w:rPr>
-          <w:noProof/>
-        </w:rPr>
-        <w:pict>
-          <v:shape id="_x0000_s1035" type="#_x0000_t32" style="position:absolute;left:0;text-align:left;margin-left:252.75pt;margin-top:108.75pt;width:88.45pt;height:18.75pt;flip:x y;z-index:251672576" o:connectortype="straight">
-            <v:stroke endarrow="block"/>
-          </v:shape>
-        </w:pict>
-      </w:r>
-      <w:r>
-        <w:rPr>
-          <w:noProof/>
-        </w:rPr>
-        <w:pict>
-          <v:shape id="_x0000_s1034" type="#_x0000_t32" style="position:absolute;left:0;text-align:left;margin-left:201pt;margin-top:244.5pt;width:190pt;height:18pt;flip:x;z-index:251671552" o:connectortype="straight">
-            <v:stroke endarrow="block"/>
-          </v:shape>
-        </w:pict>
-      </w:r>
-      <w:r>
-        <w:rPr>
-          <w:noProof/>
           <w:lang w:eastAsia="zh-TW"/>
         </w:rPr>
         <w:pict>
@@ -70,9 +16,9 @@
             <v:stroke joinstyle="miter"/>
             <v:path gradientshapeok="t" o:connecttype="rect"/>
           </v:shapetype>
-          <v:shape id="_x0000_s1033" type="#_x0000_t202" style="position:absolute;left:0;text-align:left;margin-left:-5.25pt;margin-top:283.5pt;width:130.95pt;height:78.75pt;z-index:251670528;mso-width-relative:margin;mso-height-relative:margin" fillcolor="#c6d9f1 [671]" strokecolor="#f2f2f2 [3041]" strokeweight="3pt">
+          <v:shape id="_x0000_s1033" type="#_x0000_t202" style="position:absolute;left:0;text-align:left;margin-left:-5.25pt;margin-top:305.25pt;width:206.25pt;height:188.25pt;z-index:251670528;mso-width-relative:margin;mso-height-relative:margin" fillcolor="#c6d9f1 [671]" strokecolor="#f2f2f2 [3041]" strokeweight="3pt">
             <v:fill color2="fill lighten(51)" focusposition="1" focussize="" method="linear sigma" focus="100%" type="gradient"/>
-            <v:shadow on="t" type="perspective" color="#243f60 [1604]" opacity=".5" offset="1pt" offset2="-1pt"/>
+            <v:shadow on="t" color="#243f60 [1604]" opacity=".5"/>
             <v:textbox>
               <w:txbxContent>
                 <w:p>
@@ -88,7 +34,57 @@
                       <w:sz w:val="16"/>
                       <w:szCs w:val="16"/>
                     </w:rPr>
-                    <w:t xml:space="preserve">Use the fields in the Samples box to indicate the samples to be included in the output file. If the </w:t>
+                    <w:t>T</w:t>
+                  </w:r>
+                  <w:r>
+                    <w:rPr>
+                      <w:sz w:val="16"/>
+                      <w:szCs w:val="16"/>
+                    </w:rPr>
+                    <w:t xml:space="preserve">he fields in the </w:t>
+                  </w:r>
+                  <w:r>
+                    <w:rPr>
+                      <w:b/>
+                      <w:sz w:val="16"/>
+                      <w:szCs w:val="16"/>
+                    </w:rPr>
+                    <w:t>Samples</w:t>
+                  </w:r>
+                  <w:r>
+                    <w:rPr>
+                      <w:sz w:val="16"/>
+                      <w:szCs w:val="16"/>
+                    </w:rPr>
+                    <w:t xml:space="preserve"> box</w:t>
+                  </w:r>
+                  <w:r>
+                    <w:rPr>
+                      <w:sz w:val="16"/>
+                      <w:szCs w:val="16"/>
+                    </w:rPr>
+                    <w:t xml:space="preserve"> are used</w:t>
+                  </w:r>
+                  <w:r>
+                    <w:rPr>
+                      <w:sz w:val="16"/>
+                      <w:szCs w:val="16"/>
+                    </w:rPr>
+                    <w:t xml:space="preserve"> to indicate the</w:t>
+                  </w:r>
+                  <w:r>
+                    <w:rPr>
+                      <w:sz w:val="16"/>
+                      <w:szCs w:val="16"/>
+                    </w:rPr>
+                    <w:t xml:space="preserve"> data </w:t>
+                  </w:r>
+                  <w:r>
+                    <w:rPr>
+                      <w:sz w:val="16"/>
+                      <w:szCs w:val="16"/>
+                    </w:rPr>
+                    <w:t xml:space="preserve">samples to be included in the output file. If the </w:t>
                   </w:r>
                   <w:r>
                     <w:rPr>
@@ -103,14 +99,152 @@
                       <w:sz w:val="16"/>
                       <w:szCs w:val="16"/>
                     </w:rPr>
-                    <w:t xml:space="preserve"> box is checked then a BDF file with all records included will be </w:t>
-                  </w:r>
-                  <w:r>
-                    <w:rPr>
-                      <w:sz w:val="16"/>
-                      <w:szCs w:val="16"/>
-                    </w:rPr>
-                    <w:t>created.</w:t>
+                    <w:t xml:space="preserve"> box is checked then a BDF file with all records included will be created.</w:t>
+                  </w:r>
+                  <w:r>
+                    <w:rPr>
+                      <w:sz w:val="16"/>
+                      <w:szCs w:val="16"/>
+                    </w:rPr>
+                    <w:t xml:space="preserve"> </w:t>
+                  </w:r>
+                  <w:r>
+                    <w:rPr>
+                      <w:b/>
+                      <w:sz w:val="16"/>
+                      <w:szCs w:val="16"/>
+                    </w:rPr>
+                    <w:t>Decimation factor</w:t>
+                  </w:r>
+                  <w:r>
+                    <w:rPr>
+                      <w:sz w:val="16"/>
+                      <w:szCs w:val="16"/>
+                    </w:rPr>
+                    <w:t xml:space="preserve"> is an integer n that indicates that every n</w:t>
+                  </w:r>
+                  <w:r>
+                    <w:rPr>
+                      <w:sz w:val="16"/>
+                      <w:szCs w:val="16"/>
+                      <w:vertAlign w:val="superscript"/>
+                    </w:rPr>
+                    <w:t>th</w:t>
+                  </w:r>
+                  <w:r>
+                    <w:rPr>
+                      <w:sz w:val="16"/>
+                      <w:szCs w:val="16"/>
+                    </w:rPr>
+                    <w:t xml:space="preserve"> sample is to be included in the output records. </w:t>
+                  </w:r>
+                  <w:r>
+                    <w:rPr>
+                      <w:b/>
+                      <w:sz w:val="16"/>
+                      <w:szCs w:val="16"/>
+                    </w:rPr>
+                    <w:t>Starting offset</w:t>
+                  </w:r>
+                  <w:r>
+                    <w:rPr>
+                      <w:sz w:val="16"/>
+                      <w:szCs w:val="16"/>
+                    </w:rPr>
+                    <w:t xml:space="preserve"> gives the time in seconds that the first point included is offset from the found Event for this </w:t>
+                  </w:r>
+                  <w:proofErr w:type="spellStart"/>
+                  <w:r>
+                    <w:rPr>
+                      <w:sz w:val="16"/>
+                      <w:szCs w:val="16"/>
+                    </w:rPr>
+                    <w:t>recordset</w:t>
+                  </w:r>
+                  <w:proofErr w:type="spellEnd"/>
+                  <w:r>
+                    <w:rPr>
+                      <w:sz w:val="16"/>
+                      <w:szCs w:val="16"/>
+                    </w:rPr>
+                    <w:t xml:space="preserve">. This value may be positive (time after Event) or negative (time before Event). </w:t>
+                  </w:r>
+                  <w:r>
+                    <w:rPr>
+                      <w:b/>
+                      <w:sz w:val="16"/>
+                      <w:szCs w:val="16"/>
+                    </w:rPr>
+                    <w:t>Record length</w:t>
+                  </w:r>
+                  <w:r>
+                    <w:rPr>
+                      <w:sz w:val="16"/>
+                      <w:szCs w:val="16"/>
+                    </w:rPr>
+                    <w:t xml:space="preserve"> indicates the length of the record to be included in seconds (always &gt; 0). Check the </w:t>
+                  </w:r>
+                  <w:proofErr w:type="spellStart"/>
+                  <w:r>
+                    <w:rPr>
+                      <w:b/>
+                      <w:sz w:val="16"/>
+                      <w:szCs w:val="16"/>
+                    </w:rPr>
+                    <w:t>Radin</w:t>
+                  </w:r>
+                  <w:proofErr w:type="spellEnd"/>
+                  <w:r>
+                    <w:rPr>
+                      <w:b/>
+                      <w:sz w:val="16"/>
+                      <w:szCs w:val="16"/>
+                    </w:rPr>
+                    <w:t xml:space="preserve"> reference</w:t>
+                  </w:r>
+                  <w:r>
+                    <w:rPr>
+                      <w:sz w:val="16"/>
+                      <w:szCs w:val="16"/>
+                    </w:rPr>
+                    <w:t xml:space="preserve"> box to select a subset of the record points to be used to correct for signal offset; </w:t>
+                  </w:r>
+                  <w:r>
+                    <w:rPr>
+                      <w:sz w:val="16"/>
+                      <w:szCs w:val="16"/>
+                    </w:rPr>
+                    <w:t xml:space="preserve">then </w:t>
+                  </w:r>
+                  <w:r>
+                    <w:rPr>
+                      <w:sz w:val="16"/>
+                      <w:szCs w:val="16"/>
+                    </w:rPr>
+                    <w:t xml:space="preserve">enter the range in seconds of the included record to be used </w:t>
+                  </w:r>
+                  <w:r>
+                    <w:rPr>
+                      <w:sz w:val="16"/>
+                      <w:szCs w:val="16"/>
+                    </w:rPr>
+                    <w:t xml:space="preserve">to calculate the offset. Alternatively, full-record channel offset and/or </w:t>
+                  </w:r>
+                  <w:proofErr w:type="spellStart"/>
+                  <w:r>
+                    <w:rPr>
+                      <w:sz w:val="16"/>
+                      <w:szCs w:val="16"/>
+                    </w:rPr>
+                    <w:t>detrending</w:t>
+                  </w:r>
+                  <w:proofErr w:type="spellEnd"/>
+                  <w:r>
+                    <w:rPr>
+                      <w:sz w:val="16"/>
+                      <w:szCs w:val="16"/>
+                    </w:rPr>
+                    <w:t xml:space="preserve"> may be selected.</w:t>
                   </w:r>
                 </w:p>
               </w:txbxContent>
@@ -124,7 +258,7 @@
           <w:lang w:eastAsia="zh-TW"/>
         </w:rPr>
         <w:pict>
-          <v:shape id="_x0000_s1032" type="#_x0000_t202" style="position:absolute;left:0;text-align:left;margin-left:391pt;margin-top:240pt;width:159.5pt;height:55.7pt;z-index:251668480;mso-width-relative:margin;mso-height-relative:margin" fillcolor="#c6d9f1 [671]" strokecolor="#f2f2f2 [3041]" strokeweight="3pt">
+          <v:shape id="_x0000_s1048" type="#_x0000_t202" style="position:absolute;left:0;text-align:left;margin-left:212.25pt;margin-top:441.75pt;width:511.5pt;height:51.75pt;z-index:251680768;mso-width-relative:margin;mso-height-relative:margin" fillcolor="#c6d9f1 [671]" strokecolor="#f2f2f2 [3041]" strokeweight="3pt">
             <v:fill color2="fill lighten(51)" focusposition="1" focussize="" method="linear sigma" focus="100%" type="gradient"/>
             <v:shadow on="t" color="#243f60 [1604]" opacity=".5"/>
             <v:textbox>
@@ -142,12 +276,174 @@
                       <w:sz w:val="16"/>
                       <w:szCs w:val="16"/>
                     </w:rPr>
-                    <w:t>Create a list of the channels to be included in the output file. Channels are numbered from 1 to the number of channels in the BDF file, not including the Status channel.</w:t>
+                    <w:t xml:space="preserve">To begin the conversion, push one of the </w:t>
+                  </w:r>
+                  <w:r>
+                    <w:rPr>
+                      <w:b/>
+                      <w:sz w:val="16"/>
+                      <w:szCs w:val="16"/>
+                    </w:rPr>
+                    <w:t>Convert to …</w:t>
+                  </w:r>
+                  <w:r>
+                    <w:rPr>
+                      <w:sz w:val="16"/>
+                      <w:szCs w:val="16"/>
+                    </w:rPr>
+                    <w:t xml:space="preserve"> </w:t>
+                  </w:r>
+                  <w:proofErr w:type="gramStart"/>
+                  <w:r>
+                    <w:rPr>
+                      <w:sz w:val="16"/>
+                      <w:szCs w:val="16"/>
+                    </w:rPr>
+                    <w:t>buttons</w:t>
+                  </w:r>
+                  <w:proofErr w:type="gramEnd"/>
+                  <w:r>
+                    <w:rPr>
+                      <w:sz w:val="16"/>
+                      <w:szCs w:val="16"/>
+                    </w:rPr>
+                    <w:t xml:space="preserve">. </w:t>
+                  </w:r>
+                  <w:r>
+                    <w:rPr>
+                      <w:sz w:val="16"/>
+                      <w:szCs w:val="16"/>
+                    </w:rPr>
+                    <w:t>If a button is not enabled, then one of the parameters selected</w:t>
+                  </w:r>
+                  <w:r>
+                    <w:rPr>
+                      <w:sz w:val="16"/>
+                      <w:szCs w:val="16"/>
+                    </w:rPr>
+                    <w:t xml:space="preserve"> is in error or</w:t>
+                  </w:r>
+                  <w:r>
+                    <w:rPr>
+                      <w:sz w:val="16"/>
+                      <w:szCs w:val="16"/>
+                    </w:rPr>
+                    <w:t xml:space="preserve"> does not permit that type of conversion</w:t>
+                  </w:r>
+                  <w:r>
+                    <w:rPr>
+                      <w:sz w:val="16"/>
+                      <w:szCs w:val="16"/>
+                    </w:rPr>
+                    <w:t xml:space="preserve"> (</w:t>
+                  </w:r>
+                  <w:proofErr w:type="spellStart"/>
+                  <w:proofErr w:type="gramStart"/>
+                  <w:r>
+                    <w:rPr>
+                      <w:sz w:val="16"/>
+                      <w:szCs w:val="16"/>
+                    </w:rPr>
+                    <w:t>e.g.a</w:t>
+                  </w:r>
+                  <w:proofErr w:type="spellEnd"/>
+                  <w:r>
+                    <w:rPr>
+                      <w:sz w:val="16"/>
+                      <w:szCs w:val="16"/>
+                    </w:rPr>
+                    <w:t xml:space="preserve">  multiple</w:t>
+                  </w:r>
+                  <w:proofErr w:type="gramEnd"/>
+                  <w:r>
+                    <w:rPr>
+                      <w:sz w:val="16"/>
+                      <w:szCs w:val="16"/>
+                    </w:rPr>
+                    <w:t xml:space="preserve"> Group Variable selection  is not permitted in BDF conversions)</w:t>
+                  </w:r>
+                  <w:r>
+                    <w:rPr>
+                      <w:sz w:val="16"/>
+                      <w:szCs w:val="16"/>
+                    </w:rPr>
+                    <w:t xml:space="preserve">. </w:t>
+                  </w:r>
+                  <w:r>
+                    <w:rPr>
+                      <w:sz w:val="16"/>
+                      <w:szCs w:val="16"/>
+                    </w:rPr>
+                    <w:t xml:space="preserve">A dialog box will be presented to name and locate the file to be created. Conversion will then proceed with the </w:t>
+                  </w:r>
+                  <w:r>
+                    <w:rPr>
+                      <w:b/>
+                      <w:sz w:val="16"/>
+                      <w:szCs w:val="16"/>
+                    </w:rPr>
+                    <w:t>Status</w:t>
+                  </w:r>
+                  <w:r>
+                    <w:rPr>
+                      <w:sz w:val="16"/>
+                      <w:szCs w:val="16"/>
+                    </w:rPr>
+                    <w:t xml:space="preserve"> line indicating progress. The conversion may be aborted by selecting </w:t>
+                  </w:r>
+                  <w:r>
+                    <w:rPr>
+                      <w:b/>
+                      <w:sz w:val="16"/>
+                      <w:szCs w:val="16"/>
+                    </w:rPr>
+                    <w:t>Cancel</w:t>
+                  </w:r>
+                  <w:r>
+                    <w:rPr>
+                      <w:b/>
+                      <w:sz w:val="16"/>
+                      <w:szCs w:val="16"/>
+                    </w:rPr>
+                    <w:t>.</w:t>
                   </w:r>
                 </w:p>
-                <w:p/>
               </w:txbxContent>
             </v:textbox>
+          </v:shape>
+        </w:pict>
+      </w:r>
+      <w:r>
+        <w:rPr>
+          <w:noProof/>
+        </w:rPr>
+        <w:pict>
+          <v:shapetype id="_x0000_t32" coordsize="21600,21600" o:spt="32" o:oned="t" path="m,l21600,21600e" filled="f">
+            <v:path arrowok="t" fillok="f" o:connecttype="none"/>
+            <o:lock v:ext="edit" shapetype="t"/>
+          </v:shapetype>
+          <v:shape id="_x0000_s1047" type="#_x0000_t32" style="position:absolute;left:0;text-align:left;margin-left:193.95pt;margin-top:276.75pt;width:25.05pt;height:33pt;flip:y;z-index:251678720" o:connectortype="straight">
+            <v:stroke endarrow="block"/>
+          </v:shape>
+        </w:pict>
+      </w:r>
+      <w:r>
+        <w:rPr>
+          <w:noProof/>
+        </w:rPr>
+        <w:pict>
+          <v:shape id="_x0000_s1050" type="#_x0000_t32" style="position:absolute;left:0;text-align:left;margin-left:398.25pt;margin-top:299.25pt;width:123.55pt;height:67.5pt;flip:x;z-index:251682816" o:connectortype="straight">
+            <v:stroke endarrow="block"/>
+          </v:shape>
+        </w:pict>
+      </w:r>
+      <w:r>
+        <w:rPr>
+          <w:noProof/>
+        </w:rPr>
+        <w:pict>
+          <v:shape id="_x0000_s1049" type="#_x0000_t32" style="position:absolute;left:0;text-align:left;margin-left:416.25pt;margin-top:426.75pt;width:0;height:15pt;flip:y;z-index:251681792" o:connectortype="straight">
+            <v:stroke endarrow="block"/>
           </v:shape>
         </w:pict>
       </w:r>
@@ -157,10 +453,10 @@
           <w:lang w:eastAsia="zh-TW"/>
         </w:rPr>
         <w:pict>
-          <v:shape id="_x0000_s1029" type="#_x0000_t202" style="position:absolute;left:0;text-align:left;margin-left:339.7pt;margin-top:102.8pt;width:210.8pt;height:75.45pt;z-index:251664384;mso-width-percent:400;mso-width-percent:400;mso-width-relative:margin;mso-height-relative:margin" fillcolor="#c6d9f1 [671]" strokecolor="#f2f2f2 [3041]" strokeweight="3pt">
+          <v:shape id="_x0000_s1040" type="#_x0000_t202" style="position:absolute;left:0;text-align:left;margin-left:517.5pt;margin-top:287.65pt;width:206.25pt;height:142.85pt;z-index:251677696;mso-width-relative:margin;mso-height-relative:margin" fillcolor="#c6d9f1 [671]" strokecolor="#f2f2f2 [3041]" strokeweight="3pt">
             <v:fill color2="fill lighten(51)" focusposition="1" focussize="" method="linear sigma" focus="100%" type="gradient"/>
             <v:shadow on="t" color="#243f60 [1604]" opacity=".5"/>
-            <v:textbox style="mso-next-textbox:#_x0000_s1029">
+            <v:textbox>
               <w:txbxContent>
                 <w:p>
                   <w:pPr>
@@ -175,82 +471,97 @@
                       <w:sz w:val="16"/>
                       <w:szCs w:val="16"/>
                     </w:rPr>
-                    <w:t xml:space="preserve">The </w:t>
-                  </w:r>
-                  <w:r>
-                    <w:rPr>
-                      <w:b/>
-                      <w:sz w:val="16"/>
-                      <w:szCs w:val="16"/>
-                    </w:rPr>
-                    <w:t>Extrinsic event</w:t>
-                  </w:r>
-                  <w:r>
-                    <w:rPr>
-                      <w:sz w:val="16"/>
-                      <w:szCs w:val="16"/>
-                    </w:rPr>
-                    <w:t xml:space="preserve"> field describes the extrinsic</w:t>
-                  </w:r>
-                  <w:r>
-                    <w:rPr>
-                      <w:sz w:val="16"/>
-                      <w:szCs w:val="16"/>
-                    </w:rPr>
-                    <w:t xml:space="preserve"> analog </w:t>
-                  </w:r>
-                  <w:r>
-                    <w:rPr>
-                      <w:sz w:val="16"/>
-                      <w:szCs w:val="16"/>
-                    </w:rPr>
-                    <w:t xml:space="preserve">signal that marks the selected </w:t>
-                  </w:r>
-                  <w:proofErr w:type="gramStart"/>
-                  <w:r>
-                    <w:rPr>
-                      <w:sz w:val="16"/>
-                      <w:szCs w:val="16"/>
-                    </w:rPr>
-                    <w:t>Event .</w:t>
-                  </w:r>
-                  <w:proofErr w:type="gramEnd"/>
-                  <w:r>
-                    <w:rPr>
-                      <w:sz w:val="16"/>
-                      <w:szCs w:val="16"/>
-                    </w:rPr>
-                    <w:t xml:space="preserve"> Select the threshold (as a percentage of the signal span) and the maximum that the extrinsic signal might be offset from the Status marker. A blank in this text box indicates that the offset may be infinite. </w:t>
-                  </w:r>
-                  <w:proofErr w:type="gramStart"/>
-                  <w:r>
-                    <w:rPr>
-                      <w:sz w:val="16"/>
-                      <w:szCs w:val="16"/>
-                    </w:rPr>
-                    <w:t xml:space="preserve">Use </w:t>
-                  </w:r>
-                  <w:r>
-                    <w:rPr>
-                      <w:sz w:val="16"/>
-                      <w:szCs w:val="16"/>
-                    </w:rPr>
-                    <w:t>feature</w:t>
-                  </w:r>
-                  <w:proofErr w:type="gramEnd"/>
-                  <w:r>
-                    <w:rPr>
-                      <w:sz w:val="16"/>
-                      <w:szCs w:val="16"/>
-                    </w:rPr>
-                    <w:t xml:space="preserve"> </w:t>
-                  </w:r>
-                  <w:r>
-                    <w:rPr>
-                      <w:sz w:val="16"/>
-                      <w:szCs w:val="16"/>
-                    </w:rPr>
-                    <w:t>this carefully!</w:t>
+                    <w:t xml:space="preserve">Three choices are available for channel </w:t>
+                  </w:r>
+                  <w:r>
+                    <w:rPr>
+                      <w:b/>
+                      <w:sz w:val="16"/>
+                      <w:szCs w:val="16"/>
+                    </w:rPr>
+                    <w:t>Reference</w:t>
+                  </w:r>
+                  <w:r>
+                    <w:rPr>
+                      <w:sz w:val="16"/>
+                      <w:szCs w:val="16"/>
+                    </w:rPr>
+                    <w:t xml:space="preserve"> selection: </w:t>
+                  </w:r>
+                  <w:r>
+                    <w:rPr>
+                      <w:b/>
+                      <w:sz w:val="16"/>
+                      <w:szCs w:val="16"/>
+                    </w:rPr>
+                    <w:t>No correction</w:t>
+                  </w:r>
+                  <w:r>
+                    <w:rPr>
+                      <w:sz w:val="16"/>
+                      <w:szCs w:val="16"/>
+                    </w:rPr>
+                    <w:t xml:space="preserve"> indicates that only the internal (CMS/DRL) channel reference is to be used, and no other reference correction will be made; if a single reference set is to be used for all included output channels, enter the channels to be averaged as the reference by choosing </w:t>
+                  </w:r>
+                  <w:r>
+                    <w:rPr>
+                      <w:b/>
+                      <w:sz w:val="16"/>
+                      <w:szCs w:val="16"/>
+                    </w:rPr>
+                    <w:t>Selected channel(s)</w:t>
+                  </w:r>
+                  <w:r>
+                    <w:rPr>
+                      <w:sz w:val="16"/>
+                      <w:szCs w:val="16"/>
+                    </w:rPr>
+                    <w:t xml:space="preserve">; or multiple </w:t>
+                  </w:r>
+                  <w:r>
+                    <w:rPr>
+                      <w:sz w:val="16"/>
+                      <w:szCs w:val="16"/>
+                      <w:u w:val="single"/>
+                    </w:rPr>
+                    <w:t>reference sets</w:t>
+                  </w:r>
+                  <w:r>
+                    <w:rPr>
+                      <w:sz w:val="16"/>
+                      <w:szCs w:val="16"/>
+                    </w:rPr>
+                    <w:t xml:space="preserve"> may be created by selecting </w:t>
+                  </w:r>
+                  <w:r>
+                    <w:rPr>
+                      <w:b/>
+                      <w:sz w:val="16"/>
+                      <w:szCs w:val="16"/>
+                    </w:rPr>
+                    <w:t>Reference expression</w:t>
+                  </w:r>
+                  <w:r>
+                    <w:rPr>
+                      <w:sz w:val="16"/>
+                      <w:szCs w:val="16"/>
+                    </w:rPr>
+                    <w:t xml:space="preserve"> and entering an expression describing the sets. For instance, to reference channels 2 through 5 to channels 7 and 9 and channels 10 to 12 to channel 17, enter the expression </w:t>
+                  </w:r>
+                  <w:r>
+                    <w:rPr>
+                      <w:rFonts w:ascii="Arial" w:hAnsi="Arial" w:cs="Arial"/>
+                      <w:sz w:val="16"/>
+                      <w:szCs w:val="16"/>
+                    </w:rPr>
+                    <w:t>(2-5)~{7,9},(10-12)~{17}</w:t>
+                  </w:r>
+                  <w:r>
+                    <w:rPr>
+                      <w:sz w:val="16"/>
+                      <w:szCs w:val="16"/>
+                    </w:rPr>
+                    <w:t>.</w:t>
                   </w:r>
                 </w:p>
               </w:txbxContent>
@@ -264,7 +575,129 @@
           <w:lang w:eastAsia="zh-TW"/>
         </w:rPr>
         <w:pict>
-          <v:shape id="_x0000_s1031" type="#_x0000_t202" style="position:absolute;left:0;text-align:left;margin-left:281.1pt;margin-top:188.25pt;width:269.4pt;height:43.5pt;z-index:251666432;mso-width-relative:margin;mso-height-relative:margin" fillcolor="#c6d9f1 [671]" strokecolor="#f2f2f2 [3041]" strokeweight="3pt">
+          <v:rect id="_x0000_s1026" style="position:absolute;left:0;text-align:left;margin-left:517.5pt;margin-top:2.55pt;width:205.5pt;height:63.45pt;z-index:251660288;mso-width-relative:margin;mso-height-relative:margin" fillcolor="#b8cce4 [1300]" strokecolor="#f2f2f2 [3041]" strokeweight="3pt">
+            <v:fill color2="fill lighten(51)" focusposition="1" focussize="" method="linear sigma" focus="100%" type="gradient"/>
+            <v:shadow on="t" color="#205867 [1608]" opacity=".5"/>
+            <v:textbox style="mso-next-textbox:#_x0000_s1026">
+              <w:txbxContent>
+                <w:p>
+                  <w:pPr>
+                    <w:jc w:val="both"/>
+                    <w:rPr>
+                      <w:sz w:val="16"/>
+                      <w:szCs w:val="16"/>
+                    </w:rPr>
+                  </w:pPr>
+                  <w:r>
+                    <w:rPr>
+                      <w:sz w:val="16"/>
+                      <w:szCs w:val="16"/>
+                    </w:rPr>
+                    <w:t xml:space="preserve">Select the Event that is going to be the marker for the file. For FILMAN, this is the Event that will be used to create each </w:t>
+                  </w:r>
+                  <w:proofErr w:type="spellStart"/>
+                  <w:r>
+                    <w:rPr>
+                      <w:sz w:val="16"/>
+                      <w:szCs w:val="16"/>
+                    </w:rPr>
+                    <w:t>recordset</w:t>
+                  </w:r>
+                  <w:proofErr w:type="spellEnd"/>
+                  <w:r>
+                    <w:rPr>
+                      <w:sz w:val="16"/>
+                      <w:szCs w:val="16"/>
+                    </w:rPr>
+                    <w:t>. For BDF, this is the Event that will be marked in the Status channel.</w:t>
+                  </w:r>
+                  <w:r>
+                    <w:rPr>
+                      <w:sz w:val="16"/>
+                      <w:szCs w:val="16"/>
+                    </w:rPr>
+                    <w:t xml:space="preserve"> </w:t>
+                  </w:r>
+                  <w:proofErr w:type="gramStart"/>
+                  <w:r>
+                    <w:rPr>
+                      <w:sz w:val="16"/>
+                      <w:szCs w:val="16"/>
+                    </w:rPr>
+                    <w:t xml:space="preserve">The </w:t>
+                  </w:r>
+                  <w:r>
+                    <w:rPr>
+                      <w:b/>
+                      <w:sz w:val="16"/>
+                      <w:szCs w:val="16"/>
+                    </w:rPr>
+                    <w:t>I</w:t>
+                  </w:r>
+                  <w:proofErr w:type="gramEnd"/>
+                  <w:r>
+                    <w:rPr>
+                      <w:b/>
+                      <w:sz w:val="16"/>
+                      <w:szCs w:val="16"/>
+                    </w:rPr>
+                    <w:t>/E</w:t>
+                  </w:r>
+                  <w:r>
+                    <w:rPr>
+                      <w:sz w:val="16"/>
+                      <w:szCs w:val="16"/>
+                    </w:rPr>
+                    <w:t xml:space="preserve"> column indicates </w:t>
+                  </w:r>
+                  <w:r>
+                    <w:rPr>
+                      <w:sz w:val="16"/>
+                      <w:szCs w:val="16"/>
+                    </w:rPr>
+                    <w:t xml:space="preserve">whether </w:t>
+                  </w:r>
+                  <w:r>
+                    <w:rPr>
+                      <w:sz w:val="16"/>
+                      <w:szCs w:val="16"/>
+                    </w:rPr>
+                    <w:t xml:space="preserve">an </w:t>
+                  </w:r>
+                  <w:r>
+                    <w:rPr>
+                      <w:sz w:val="16"/>
+                      <w:szCs w:val="16"/>
+                    </w:rPr>
+                    <w:t xml:space="preserve">Event </w:t>
+                  </w:r>
+                  <w:r>
+                    <w:rPr>
+                      <w:sz w:val="16"/>
+                      <w:szCs w:val="16"/>
+                    </w:rPr>
+                    <w:t xml:space="preserve">is </w:t>
+                  </w:r>
+                  <w:r>
+                    <w:rPr>
+                      <w:sz w:val="16"/>
+                      <w:szCs w:val="16"/>
+                    </w:rPr>
+                    <w:t>intrinsic or extrinsic.</w:t>
+                  </w:r>
+                </w:p>
+              </w:txbxContent>
+            </v:textbox>
+          </v:rect>
+        </w:pict>
+      </w:r>
+      <w:r>
+        <w:rPr>
+          <w:noProof/>
+          <w:lang w:eastAsia="zh-TW"/>
+        </w:rPr>
+        <w:pict>
+          <v:shape id="_x0000_s1032" type="#_x0000_t202" style="position:absolute;left:0;text-align:left;margin-left:517.5pt;margin-top:234.75pt;width:205.5pt;height:42pt;z-index:251668480;mso-width-relative:margin;mso-height-relative:margin" fillcolor="#c6d9f1 [671]" strokecolor="#f2f2f2 [3041]" strokeweight="3pt">
             <v:fill color2="fill lighten(51)" focusposition="1" focussize="" method="linear sigma" focus="100%" type="gradient"/>
             <v:shadow on="t" color="#243f60 [1604]" opacity=".5"/>
             <v:textbox>
@@ -282,7 +715,259 @@
                       <w:sz w:val="16"/>
                       <w:szCs w:val="16"/>
                     </w:rPr>
-                    <w:t>Select the Group Variables whose values are to be included in the output file. Note that only one may be selected in a BDF output, since the Status channel can have only a single value.</w:t>
+                    <w:t>Create a list of the channels to be included in the output file. Channels are numbered from 1 to the number of channels in the BDF file, not including the Status channel.</w:t>
+                  </w:r>
+                </w:p>
+                <w:p/>
+              </w:txbxContent>
+            </v:textbox>
+          </v:shape>
+        </w:pict>
+      </w:r>
+      <w:r>
+        <w:rPr>
+          <w:noProof/>
+        </w:rPr>
+        <w:pict>
+          <v:shape id="_x0000_s1034" type="#_x0000_t32" style="position:absolute;left:0;text-align:left;margin-left:331.8pt;margin-top:244.5pt;width:190pt;height:18pt;flip:x;z-index:251671552" o:connectortype="straight">
+            <v:stroke endarrow="block"/>
+          </v:shape>
+        </w:pict>
+      </w:r>
+      <w:r>
+        <w:rPr>
+          <w:noProof/>
+          <w:lang w:eastAsia="zh-TW"/>
+        </w:rPr>
+        <w:pict>
+          <v:shape id="_x0000_s1031" type="#_x0000_t202" style="position:absolute;left:0;text-align:left;margin-left:-5.25pt;margin-top:179.8pt;width:206.25pt;height:64.7pt;z-index:251666432;mso-width-relative:margin;mso-height-relative:margin" fillcolor="#c6d9f1 [671]" strokecolor="#f2f2f2 [3041]" strokeweight="3pt">
+            <v:fill color2="fill lighten(51)" focusposition="1" focussize="" method="linear sigma" focus="100%" type="gradient"/>
+            <v:shadow on="t" color="#243f60 [1604]" opacity=".5"/>
+            <v:textbox>
+              <w:txbxContent>
+                <w:p>
+                  <w:pPr>
+                    <w:jc w:val="both"/>
+                    <w:rPr>
+                      <w:sz w:val="16"/>
+                      <w:szCs w:val="16"/>
+                    </w:rPr>
+                  </w:pPr>
+                  <w:r>
+                    <w:rPr>
+                      <w:sz w:val="16"/>
+                      <w:szCs w:val="16"/>
+                    </w:rPr>
+                    <w:t xml:space="preserve">Select the </w:t>
+                  </w:r>
+                  <w:r>
+                    <w:rPr>
+                      <w:b/>
+                      <w:sz w:val="16"/>
+                      <w:szCs w:val="16"/>
+                    </w:rPr>
+                    <w:t>Group Variables</w:t>
+                  </w:r>
+                  <w:r>
+                    <w:rPr>
+                      <w:sz w:val="16"/>
+                      <w:szCs w:val="16"/>
+                    </w:rPr>
+                    <w:t xml:space="preserve"> whose values are to be included in the output file. Note that only one may be selected in a BDF output, since the Status</w:t>
+                  </w:r>
+                  <w:r>
+                    <w:rPr>
+                      <w:sz w:val="16"/>
+                      <w:szCs w:val="16"/>
+                    </w:rPr>
+                    <w:t xml:space="preserve"> (where the value for this trial is stored)</w:t>
+                  </w:r>
+                  <w:r>
+                    <w:rPr>
+                      <w:sz w:val="16"/>
+                      <w:szCs w:val="16"/>
+                    </w:rPr>
+                    <w:t xml:space="preserve"> channel can have only a single value.</w:t>
+                  </w:r>
+                </w:p>
+              </w:txbxContent>
+            </v:textbox>
+          </v:shape>
+        </w:pict>
+      </w:r>
+      <w:r>
+        <w:rPr>
+          <w:noProof/>
+        </w:rPr>
+        <w:pict>
+          <v:shape id="_x0000_s1037" type="#_x0000_t32" style="position:absolute;left:0;text-align:left;margin-left:201pt;margin-top:172.5pt;width:39.75pt;height:20.45pt;flip:y;z-index:251674624" o:connectortype="straight">
+            <v:stroke endarrow="block"/>
+          </v:shape>
+        </w:pict>
+      </w:r>
+      <w:r>
+        <w:rPr>
+          <w:noProof/>
+        </w:rPr>
+        <w:pict>
+          <v:shape id="_x0000_s1035" type="#_x0000_t32" style="position:absolute;left:0;text-align:left;margin-left:426pt;margin-top:96pt;width:95.8pt;height:12pt;flip:x;z-index:251672576" o:connectortype="straight">
+            <v:stroke endarrow="block"/>
+          </v:shape>
+        </w:pict>
+      </w:r>
+      <w:r>
+        <w:rPr>
+          <w:noProof/>
+          <w:lang w:eastAsia="zh-TW"/>
+        </w:rPr>
+        <w:pict>
+          <v:shape id="_x0000_s1027" type="#_x0000_t202" style="position:absolute;left:0;text-align:left;margin-left:-5.25pt;margin-top:-3.45pt;width:206.25pt;height:175.95pt;z-index:251662336;mso-width-relative:margin;mso-height-relative:margin" fillcolor="#c6d9f1 [671]" strokecolor="#f2f2f2 [3041]" strokeweight="3pt">
+            <v:fill color2="fill lighten(51)" focusposition="1" focussize="" method="linear sigma" focus="100%" type="gradient"/>
+            <v:shadow on="t" color="#243f60 [1604]" opacity=".5"/>
+            <v:textbox style="mso-next-textbox:#_x0000_s1027">
+              <w:txbxContent>
+                <w:p>
+                  <w:pPr>
+                    <w:jc w:val="both"/>
+                    <w:rPr>
+                      <w:sz w:val="16"/>
+                      <w:szCs w:val="16"/>
+                    </w:rPr>
+                  </w:pPr>
+                  <w:r>
+                    <w:rPr>
+                      <w:b/>
+                      <w:sz w:val="16"/>
+                      <w:szCs w:val="16"/>
+                    </w:rPr>
+                    <w:t>Event search</w:t>
+                  </w:r>
+                  <w:r>
+                    <w:rPr>
+                      <w:sz w:val="16"/>
+                      <w:szCs w:val="16"/>
+                    </w:rPr>
+                    <w:t xml:space="preserve"> is used for advanced cases to control how FileConverter finds the Events in the Status channel. A </w:t>
+                  </w:r>
+                  <w:r>
+                    <w:rPr>
+                      <w:sz w:val="16"/>
+                      <w:szCs w:val="16"/>
+                      <w:u w:val="single"/>
+                    </w:rPr>
+                    <w:t>continuous</w:t>
+                  </w:r>
+                  <w:r>
+                    <w:rPr>
+                      <w:sz w:val="16"/>
+                      <w:szCs w:val="16"/>
+                    </w:rPr>
+                    <w:t xml:space="preserve"> search begins at the start of the BDF file and examines every Status value i</w:t>
+                  </w:r>
+                  <w:r>
+                    <w:rPr>
+                      <w:sz w:val="16"/>
+                      <w:szCs w:val="16"/>
+                    </w:rPr>
+                    <w:t>n sequence to find the Event. A</w:t>
+                  </w:r>
+                  <w:r>
+                    <w:rPr>
+                      <w:sz w:val="16"/>
+                      <w:szCs w:val="16"/>
+                    </w:rPr>
+                    <w:t xml:space="preserve"> </w:t>
+                  </w:r>
+                  <w:r>
+                    <w:rPr>
+                      <w:sz w:val="16"/>
+                      <w:szCs w:val="16"/>
+                      <w:u w:val="single"/>
+                    </w:rPr>
+                    <w:t>jump</w:t>
+                  </w:r>
+                  <w:r>
+                    <w:rPr>
+                      <w:sz w:val="16"/>
+                      <w:szCs w:val="16"/>
+                    </w:rPr>
+                    <w:t xml:space="preserve"> search uses the </w:t>
+                  </w:r>
+                  <w:r>
+                    <w:rPr>
+                      <w:sz w:val="16"/>
+                      <w:szCs w:val="16"/>
+                    </w:rPr>
+                    <w:t>time</w:t>
+                  </w:r>
+                  <w:r>
+                    <w:rPr>
+                      <w:sz w:val="16"/>
+                      <w:szCs w:val="16"/>
+                    </w:rPr>
+                    <w:t xml:space="preserve"> in the Event file to estimate the location of the Event</w:t>
+                  </w:r>
+                  <w:r>
+                    <w:rPr>
+                      <w:sz w:val="16"/>
+                      <w:szCs w:val="16"/>
+                    </w:rPr>
+                    <w:t xml:space="preserve"> to speed up the search.  </w:t>
+                  </w:r>
+                  <w:r>
+                    <w:rPr>
+                      <w:sz w:val="16"/>
+                      <w:szCs w:val="16"/>
+                    </w:rPr>
+                    <w:t>For this to work the clocks must be accurate.</w:t>
+                  </w:r>
+                </w:p>
+                <w:p>
+                  <w:pPr>
+                    <w:jc w:val="both"/>
+                    <w:rPr>
+                      <w:sz w:val="16"/>
+                      <w:szCs w:val="16"/>
+                    </w:rPr>
+                  </w:pPr>
+                  <w:r>
+                    <w:rPr>
+                      <w:sz w:val="16"/>
+                      <w:szCs w:val="16"/>
+                    </w:rPr>
+                    <w:t xml:space="preserve">When the exact Status match is checked, FileConverter only accepts Events that have the exact </w:t>
+                  </w:r>
+                  <w:proofErr w:type="spellStart"/>
+                  <w:r>
+                    <w:rPr>
+                      <w:sz w:val="16"/>
+                      <w:szCs w:val="16"/>
+                    </w:rPr>
+                    <w:t>graycode</w:t>
+                  </w:r>
+                  <w:proofErr w:type="spellEnd"/>
+                  <w:r>
+                    <w:rPr>
+                      <w:sz w:val="16"/>
+                      <w:szCs w:val="16"/>
+                    </w:rPr>
+                    <w:t xml:space="preserve"> listed in the Event file entry. In complex situations there could be more than one Event at a given point in the Status channel, “simultaneous” Events. When in a given protocol this is not possible, check this box to assure an exact </w:t>
+                  </w:r>
+                  <w:proofErr w:type="spellStart"/>
+                  <w:r>
+                    <w:rPr>
+                      <w:sz w:val="16"/>
+                      <w:szCs w:val="16"/>
+                    </w:rPr>
+                    <w:t>graycode</w:t>
+                  </w:r>
+                  <w:proofErr w:type="spellEnd"/>
+                  <w:r>
+                    <w:rPr>
+                      <w:sz w:val="16"/>
+                      <w:szCs w:val="16"/>
+                    </w:rPr>
+                    <w:t xml:space="preserve"> matches.</w:t>
                   </w:r>
                 </w:p>
               </w:txbxContent>
@@ -296,10 +981,10 @@
           <w:lang w:eastAsia="zh-TW"/>
         </w:rPr>
         <w:pict>
-          <v:rect id="_x0000_s1026" style="position:absolute;left:0;text-align:left;margin-left:370.3pt;margin-top:-3.45pt;width:180.2pt;height:74.7pt;z-index:251660288;mso-width-relative:margin;mso-height-relative:margin" fillcolor="#b8cce4 [1300]" strokecolor="#f2f2f2 [3041]" strokeweight="3pt">
+          <v:shape id="_x0000_s1029" type="#_x0000_t202" style="position:absolute;left:0;text-align:left;margin-left:517.5pt;margin-top:86.55pt;width:205.5pt;height:77.7pt;z-index:251664384;mso-width-relative:margin;mso-height-relative:margin" fillcolor="#c6d9f1 [671]" strokecolor="#f2f2f2 [3041]" strokeweight="3pt">
             <v:fill color2="fill lighten(51)" focusposition="1" focussize="" method="linear sigma" focus="100%" type="gradient"/>
-            <v:shadow on="t" color="#205867 [1608]" opacity=".5"/>
-            <v:textbox style="mso-next-textbox:#_x0000_s1026">
+            <v:shadow on="t" color="#243f60 [1604]" opacity=".5"/>
+            <v:textbox style="mso-next-textbox:#_x0000_s1029">
               <w:txbxContent>
                 <w:p>
                   <w:pPr>
@@ -314,205 +999,95 @@
                       <w:sz w:val="16"/>
                       <w:szCs w:val="16"/>
                     </w:rPr>
-                    <w:t xml:space="preserve">Select the Event that is going to be the marker for the file. For FILMAN, this is the Event that will be used to create each </w:t>
-                  </w:r>
-                  <w:proofErr w:type="spellStart"/>
-                  <w:r>
-                    <w:rPr>
-                      <w:sz w:val="16"/>
-                      <w:szCs w:val="16"/>
-                    </w:rPr>
-                    <w:t>recordset</w:t>
-                  </w:r>
-                  <w:proofErr w:type="spellEnd"/>
-                  <w:r>
-                    <w:rPr>
-                      <w:sz w:val="16"/>
-                      <w:szCs w:val="16"/>
-                    </w:rPr>
-                    <w:t>. For BDF, this is the Event that will be marked in the Status channel.</w:t>
-                  </w:r>
-                  <w:r>
-                    <w:rPr>
-                      <w:sz w:val="16"/>
-                      <w:szCs w:val="16"/>
-                    </w:rPr>
-                    <w:t xml:space="preserve"> </w:t>
-                  </w:r>
-                  <w:proofErr w:type="gramStart"/>
-                  <w:r>
-                    <w:rPr>
-                      <w:sz w:val="16"/>
-                      <w:szCs w:val="16"/>
-                    </w:rPr>
-                    <w:t>The I</w:t>
-                  </w:r>
-                  <w:proofErr w:type="gramEnd"/>
-                  <w:r>
-                    <w:rPr>
-                      <w:sz w:val="16"/>
-                      <w:szCs w:val="16"/>
-                    </w:rPr>
-                    <w:t>/E column indicates an intrinsic or extrinsic Event.</w:t>
+                    <w:t xml:space="preserve">The </w:t>
+                  </w:r>
+                  <w:r>
+                    <w:rPr>
+                      <w:b/>
+                      <w:sz w:val="16"/>
+                      <w:szCs w:val="16"/>
+                    </w:rPr>
+                    <w:t>Extrinsic event</w:t>
+                  </w:r>
+                  <w:r>
+                    <w:rPr>
+                      <w:sz w:val="16"/>
+                      <w:szCs w:val="16"/>
+                    </w:rPr>
+                    <w:t xml:space="preserve"> field describes the extrinsic</w:t>
+                  </w:r>
+                  <w:r>
+                    <w:rPr>
+                      <w:sz w:val="16"/>
+                      <w:szCs w:val="16"/>
+                    </w:rPr>
+                    <w:t xml:space="preserve"> analog </w:t>
+                  </w:r>
+                  <w:r>
+                    <w:rPr>
+                      <w:sz w:val="16"/>
+                      <w:szCs w:val="16"/>
+                    </w:rPr>
+                    <w:t>signa</w:t>
+                  </w:r>
+                  <w:r>
+                    <w:rPr>
+                      <w:sz w:val="16"/>
+                      <w:szCs w:val="16"/>
+                    </w:rPr>
+                    <w:t>l that marks the selected Event</w:t>
+                  </w:r>
+                  <w:r>
+                    <w:rPr>
+                      <w:sz w:val="16"/>
+                      <w:szCs w:val="16"/>
+                    </w:rPr>
+                    <w:t xml:space="preserve">. Select the threshold (as a percentage of the signal span) and the maximum that the extrinsic signal might be offset from the Status marker. A blank in this text box indicates that the offset may be infinite. Use </w:t>
+                  </w:r>
+                  <w:r>
+                    <w:rPr>
+                      <w:sz w:val="16"/>
+                      <w:szCs w:val="16"/>
+                    </w:rPr>
+                    <w:t xml:space="preserve">this </w:t>
+                  </w:r>
+                  <w:r>
+                    <w:rPr>
+                      <w:sz w:val="16"/>
+                      <w:szCs w:val="16"/>
+                    </w:rPr>
+                    <w:t xml:space="preserve">feature </w:t>
+                  </w:r>
+                  <w:r>
+                    <w:rPr>
+                      <w:sz w:val="16"/>
+                      <w:szCs w:val="16"/>
+                    </w:rPr>
+                    <w:t>this carefully!</w:t>
                   </w:r>
                 </w:p>
               </w:txbxContent>
             </v:textbox>
-          </v:rect>
+          </v:shape>
         </w:pict>
       </w:r>
       <w:r>
         <w:rPr>
           <w:noProof/>
-          <w:lang w:eastAsia="zh-TW"/>
         </w:rPr>
         <w:pict>
-          <v:shape id="_x0000_s1027" type="#_x0000_t202" style="position:absolute;left:0;text-align:left;margin-left:-6.55pt;margin-top:-3.45pt;width:132.25pt;height:277.2pt;z-index:251662336;mso-width-relative:margin;mso-height-relative:margin" fillcolor="#c6d9f1 [671]" strokecolor="#f2f2f2 [3041]" strokeweight="3pt">
-            <v:fill color2="fill lighten(51)" focusposition="1" focussize="" method="linear sigma" focus="100%" type="gradient"/>
-            <v:shadow on="t" type="perspective" color="#243f60 [1604]" opacity=".5" offset="1pt" offset2="-1pt"/>
-            <v:textbox style="mso-next-textbox:#_x0000_s1027">
-              <w:txbxContent>
-                <w:p>
-                  <w:pPr>
-                    <w:jc w:val="both"/>
-                    <w:rPr>
-                      <w:sz w:val="16"/>
-                      <w:szCs w:val="16"/>
-                    </w:rPr>
-                  </w:pPr>
-                  <w:r>
-                    <w:rPr>
-                      <w:b/>
-                      <w:sz w:val="16"/>
-                      <w:szCs w:val="16"/>
-                    </w:rPr>
-                    <w:t>Event search</w:t>
-                  </w:r>
-                  <w:r>
-                    <w:rPr>
-                      <w:sz w:val="16"/>
-                      <w:szCs w:val="16"/>
-                    </w:rPr>
-                    <w:t xml:space="preserve"> is used for advanced cases to control how FileConverter finds the Events in the Status channel. A </w:t>
-                  </w:r>
-                  <w:r>
-                    <w:rPr>
-                      <w:sz w:val="16"/>
-                      <w:szCs w:val="16"/>
-                      <w:u w:val="single"/>
-                    </w:rPr>
-                    <w:t>continuous</w:t>
-                  </w:r>
-                  <w:r>
-                    <w:rPr>
-                      <w:sz w:val="16"/>
-                      <w:szCs w:val="16"/>
-                    </w:rPr>
-                    <w:t xml:space="preserve"> search begins at the start of the BDF file and examines every Status value in sequence to find the Event. </w:t>
-                  </w:r>
-                  <w:proofErr w:type="gramStart"/>
-                  <w:r>
-                    <w:rPr>
-                      <w:sz w:val="16"/>
-                      <w:szCs w:val="16"/>
-                    </w:rPr>
-                    <w:t xml:space="preserve">A  </w:t>
-                  </w:r>
-                  <w:r>
-                    <w:rPr>
-                      <w:sz w:val="16"/>
-                      <w:szCs w:val="16"/>
-                      <w:u w:val="single"/>
-                    </w:rPr>
-                    <w:t>jump</w:t>
-                  </w:r>
-                  <w:proofErr w:type="gramEnd"/>
-                  <w:r>
-                    <w:rPr>
-                      <w:sz w:val="16"/>
-                      <w:szCs w:val="16"/>
-                    </w:rPr>
-                    <w:t xml:space="preserve"> search uses the </w:t>
-                  </w:r>
-                  <w:r>
-                    <w:rPr>
-                      <w:sz w:val="16"/>
-                      <w:szCs w:val="16"/>
-                    </w:rPr>
-                    <w:t>time</w:t>
-                  </w:r>
-                  <w:r>
-                    <w:rPr>
-                      <w:sz w:val="16"/>
-                      <w:szCs w:val="16"/>
-                    </w:rPr>
-                    <w:t xml:space="preserve"> in the Event file to estimate the location of the Event</w:t>
-                  </w:r>
-                  <w:r>
-                    <w:rPr>
-                      <w:sz w:val="16"/>
-                      <w:szCs w:val="16"/>
-                    </w:rPr>
-                    <w:t xml:space="preserve"> to speed up the search.  </w:t>
-                  </w:r>
-                  <w:r>
-                    <w:rPr>
-                      <w:sz w:val="16"/>
-                      <w:szCs w:val="16"/>
-                    </w:rPr>
-                    <w:t>For this to work the clocks must be accurate.</w:t>
-                  </w:r>
-                </w:p>
-                <w:p>
-                  <w:pPr>
-                    <w:jc w:val="both"/>
-                    <w:rPr>
-                      <w:sz w:val="16"/>
-                      <w:szCs w:val="16"/>
-                    </w:rPr>
-                  </w:pPr>
-                  <w:r>
-                    <w:rPr>
-                      <w:sz w:val="16"/>
-                      <w:szCs w:val="16"/>
-                    </w:rPr>
-                    <w:t xml:space="preserve">When the exact Status match is checked, FileConverter only accepts Events that have the exact </w:t>
-                  </w:r>
-                  <w:proofErr w:type="spellStart"/>
-                  <w:r>
-                    <w:rPr>
-                      <w:sz w:val="16"/>
-                      <w:szCs w:val="16"/>
-                    </w:rPr>
-                    <w:t>graycode</w:t>
-                  </w:r>
-                  <w:proofErr w:type="spellEnd"/>
-                  <w:r>
-                    <w:rPr>
-                      <w:sz w:val="16"/>
-                      <w:szCs w:val="16"/>
-                    </w:rPr>
-                    <w:t xml:space="preserve"> listed in the Event file entry. In complex situations there could be more than one Event at a given point in the Status channel, “simultaneous” Events. When in a given protocol this is not possible, check this box to assure an exact </w:t>
-                  </w:r>
-                  <w:proofErr w:type="spellStart"/>
-                  <w:r>
-                    <w:rPr>
-                      <w:sz w:val="16"/>
-                      <w:szCs w:val="16"/>
-                    </w:rPr>
-                    <w:t>graycode</w:t>
-                  </w:r>
-                  <w:proofErr w:type="spellEnd"/>
-                  <w:r>
-                    <w:rPr>
-                      <w:sz w:val="16"/>
-                      <w:szCs w:val="16"/>
-                    </w:rPr>
-                    <w:t xml:space="preserve"> matches.</w:t>
-                  </w:r>
-                </w:p>
-              </w:txbxContent>
-            </v:textbox>
+          <v:shape id="_x0000_s1036" type="#_x0000_t32" style="position:absolute;left:0;text-align:left;margin-left:410.25pt;margin-top:13.5pt;width:111.55pt;height:36pt;flip:x;z-index:251673600" o:connectortype="straight">
+            <v:stroke endarrow="block"/>
+          </v:shape>
+        </w:pict>
+      </w:r>
+      <w:r>
+        <w:rPr>
+          <w:noProof/>
+        </w:rPr>
+        <w:pict>
+          <v:shape id="_x0000_s1038" type="#_x0000_t32" style="position:absolute;left:0;text-align:left;margin-left:193.95pt;margin-top:77.25pt;width:25.05pt;height:19.5pt;z-index:251675648" o:connectortype="straight">
+            <v:stroke endarrow="block"/>
           </v:shape>
         </w:pict>
       </w:r>
@@ -558,7 +1133,7 @@
       </w:r>
     </w:p>
     <w:sectPr>
-      <w:pgSz w:w="12240" w:h="15840"/>
+      <w:pgSz w:w="15840" w:h="12240" w:orient="landscape"/>
       <w:pgMar w:top="720" w:right="720" w:bottom="720" w:left="720" w:header="720" w:footer="720" w:gutter="0"/>
       <w:cols w:space="720"/>
       <w:docGrid w:linePitch="360"/>
@@ -1077,7 +1652,7 @@
 </file>
 
 <file path=customXml/itemProps1.xml><?xml version="1.0" encoding="utf-8"?>
-<ds:datastoreItem xmlns:ds="http://schemas.openxmlformats.org/officeDocument/2006/customXml" ds:itemID="{65D42CDA-921F-4205-AD52-C73701BACDBB}">
+<ds:datastoreItem xmlns:ds="http://schemas.openxmlformats.org/officeDocument/2006/customXml" ds:itemID="{BC2359BC-FA08-498D-ACB9-B17A692C44C3}">
   <ds:schemaRefs>
     <ds:schemaRef ds:uri="http://schemas.openxmlformats.org/officeDocument/2006/bibliography"/>
   </ds:schemaRefs>

</xml_diff>

<commit_message>
First complete version of FileConverter documentation -- 4 pages of MS Word document
</commit_message>
<xml_diff>
--- a/FileConverter/Documentation/Doc1.docx
+++ b/FileConverter/Documentation/Doc1.docx
@@ -1,6 +1,6 @@
 
 <file path=word/document.xml><?xml version="1.0" encoding="utf-8"?>
-<w:document xmlns:wpc="http://schemas.microsoft.com/office/word/2010/wordprocessingCanvas" xmlns:mo="http://schemas.microsoft.com/office/mac/office/2008/main" xmlns:mc="http://schemas.openxmlformats.org/markup-compatibility/2006" xmlns:mv="urn:schemas-microsoft-com:mac:vml" xmlns:o="urn:schemas-microsoft-com:office:office" xmlns:r="http://schemas.openxmlformats.org/officeDocument/2006/relationships" xmlns:m="http://schemas.openxmlformats.org/officeDocument/2006/math" xmlns:v="urn:schemas-microsoft-com:vml" xmlns:wp14="http://schemas.microsoft.com/office/word/2010/wordprocessingDrawing" xmlns:wp="http://schemas.openxmlformats.org/drawingml/2006/wordprocessingDrawing" xmlns:w10="urn:schemas-microsoft-com:office:word" xmlns:w="http://schemas.openxmlformats.org/wordprocessingml/2006/main" xmlns:w14="http://schemas.microsoft.com/office/word/2010/wordml" xmlns:wpg="http://schemas.microsoft.com/office/word/2010/wordprocessingGroup" xmlns:wpi="http://schemas.microsoft.com/office/word/2010/wordprocessingInk" xmlns:wne="http://schemas.microsoft.com/office/word/2006/wordml" xmlns:wps="http://schemas.microsoft.com/office/word/2010/wordprocessingShape" mc:Ignorable="w14 wp14 mv">
+<w:document xmlns:ve="http://schemas.openxmlformats.org/markup-compatibility/2006" xmlns:o="urn:schemas-microsoft-com:office:office" xmlns:r="http://schemas.openxmlformats.org/officeDocument/2006/relationships" xmlns:m="http://schemas.openxmlformats.org/officeDocument/2006/math" xmlns:v="urn:schemas-microsoft-com:vml" xmlns:wp="http://schemas.openxmlformats.org/drawingml/2006/wordprocessingDrawing" xmlns:w10="urn:schemas-microsoft-com:office:word" xmlns:w="http://schemas.openxmlformats.org/wordprocessingml/2006/main" xmlns:wne="http://schemas.microsoft.com/office/word/2006/wordml">
   <w:body>
     <w:p>
       <w:pPr>
@@ -9,17 +9,31 @@
       <w:r>
         <w:rPr>
           <w:noProof/>
+        </w:rPr>
+        <w:pict>
+          <v:shapetype id="_x0000_t32" coordsize="21600,21600" o:spt="32" o:oned="t" path="m,l21600,21600e" filled="f">
+            <v:path arrowok="t" fillok="f" o:connecttype="none"/>
+            <o:lock v:ext="edit" shapetype="t"/>
+          </v:shapetype>
+          <v:shape id="_x0000_s1034" type="#_x0000_t32" style="position:absolute;left:0;text-align:left;margin-left:331.8pt;margin-top:233.25pt;width:190pt;height:29.25pt;flip:x;z-index:251671552" o:connectortype="straight">
+            <v:stroke endarrow="block"/>
+          </v:shape>
+        </w:pict>
+      </w:r>
+      <w:r>
+        <w:rPr>
+          <w:noProof/>
           <w:lang w:eastAsia="zh-TW"/>
         </w:rPr>
-        <w:pict w14:anchorId="04B95EE7">
-          <v:shapetype id="_x0000_t202" coordsize="21600,21600" o:spt="202" path="m0,0l0,21600,21600,21600,21600,0xe">
+        <w:pict>
+          <v:shapetype id="_x0000_t202" coordsize="21600,21600" o:spt="202" path="m,l,21600r21600,l21600,xe">
             <v:stroke joinstyle="miter"/>
             <v:path gradientshapeok="t" o:connecttype="rect"/>
           </v:shapetype>
-          <v:shape id="_x0000_s1029" type="#_x0000_t202" style="position:absolute;left:0;text-align:left;margin-left:517pt;margin-top:81pt;width:205.5pt;height:77.7pt;z-index:251664384;mso-width-relative:margin;mso-height-relative:margin" fillcolor="#c6d9f1 [671]" strokecolor="#f2f2f2 [3041]" strokeweight="3pt">
+          <v:shape id="_x0000_s1032" type="#_x0000_t202" style="position:absolute;left:0;text-align:left;margin-left:518.25pt;margin-top:223.5pt;width:205.5pt;height:57pt;z-index:251668480;mso-width-relative:margin;mso-height-relative:margin" fillcolor="#c6d9f1 [671]" strokecolor="#f2f2f2 [3041]" strokeweight="3pt">
             <v:fill color2="fill lighten(51)" focusposition="1" focussize="" method="linear sigma" focus="100%" type="gradient"/>
             <v:shadow on="t" color="#243f60 [1604]" opacity=".5"/>
-            <v:textbox style="mso-next-textbox:#_x0000_s1029">
+            <v:textbox>
               <w:txbxContent>
                 <w:p>
                   <w:pPr>
@@ -34,7 +48,73 @@
                       <w:sz w:val="16"/>
                       <w:szCs w:val="16"/>
                     </w:rPr>
-                    <w:t xml:space="preserve">The </w:t>
+                    <w:t>Create a list of the channels to be included in the output file. Channels are numbered from 1 to the number of channels in the BDF file, not including the Status channel.</w:t>
+                  </w:r>
+                  <w:r>
+                    <w:rPr>
+                      <w:sz w:val="16"/>
+                      <w:szCs w:val="16"/>
+                    </w:rPr>
+                    <w:t xml:space="preserve"> See the Wiki on </w:t>
+                  </w:r>
+                  <w:proofErr w:type="spellStart"/>
+                  <w:r>
+                    <w:rPr>
+                      <w:sz w:val="16"/>
+                      <w:szCs w:val="16"/>
+                    </w:rPr>
+                    <w:t>UVaCollab</w:t>
+                  </w:r>
+                  <w:proofErr w:type="spellEnd"/>
+                  <w:r>
+                    <w:rPr>
+                      <w:sz w:val="16"/>
+                      <w:szCs w:val="16"/>
+                    </w:rPr>
+                    <w:t xml:space="preserve"> for more information.</w:t>
+                  </w:r>
+                </w:p>
+                <w:p/>
+              </w:txbxContent>
+            </v:textbox>
+          </v:shape>
+        </w:pict>
+      </w:r>
+      <w:r>
+        <w:rPr>
+          <w:noProof/>
+        </w:rPr>
+        <w:pict>
+          <v:shape id="_x0000_s1037" type="#_x0000_t32" style="position:absolute;left:0;text-align:left;margin-left:200.75pt;margin-top:206.25pt;width:39.75pt;height:20.45pt;flip:y;z-index:251674624" o:connectortype="straight">
+            <v:stroke endarrow="block"/>
+          </v:shape>
+        </w:pict>
+      </w:r>
+      <w:r>
+        <w:rPr>
+          <w:noProof/>
+          <w:lang w:eastAsia="zh-TW"/>
+        </w:rPr>
+        <w:pict>
+          <v:shape id="_x0000_s1031" type="#_x0000_t202" style="position:absolute;left:0;text-align:left;margin-left:-5.25pt;margin-top:217.7pt;width:206.25pt;height:64.7pt;z-index:251666432;mso-width-relative:margin;mso-height-relative:margin" fillcolor="#c6d9f1 [671]" strokecolor="#f2f2f2 [3041]" strokeweight="3pt">
+            <v:fill color2="fill lighten(51)" focusposition="1" focussize="" method="linear sigma" focus="100%" type="gradient"/>
+            <v:shadow on="t" color="#243f60 [1604]" opacity=".5"/>
+            <v:textbox>
+              <w:txbxContent>
+                <w:p>
+                  <w:pPr>
+                    <w:jc w:val="both"/>
+                    <w:rPr>
+                      <w:sz w:val="16"/>
+                      <w:szCs w:val="16"/>
+                    </w:rPr>
+                  </w:pPr>
+                  <w:r>
+                    <w:rPr>
+                      <w:sz w:val="16"/>
+                      <w:szCs w:val="16"/>
+                    </w:rPr>
+                    <w:t xml:space="preserve">Select the </w:t>
                   </w:r>
                   <w:r>
                     <w:rPr>
@@ -42,63 +122,28 @@
                       <w:sz w:val="16"/>
                       <w:szCs w:val="16"/>
                     </w:rPr>
-                    <w:t>Extrinsic event</w:t>
-                  </w:r>
-                  <w:r>
-                    <w:rPr>
-                      <w:sz w:val="16"/>
-                      <w:szCs w:val="16"/>
-                    </w:rPr>
-                    <w:t xml:space="preserve"> field describes the extrinsic</w:t>
-                  </w:r>
-                  <w:r>
-                    <w:rPr>
-                      <w:sz w:val="16"/>
-                      <w:szCs w:val="16"/>
-                    </w:rPr>
-                    <w:t xml:space="preserve"> analog </w:t>
-                  </w:r>
-                  <w:r>
-                    <w:rPr>
-                      <w:sz w:val="16"/>
-                      <w:szCs w:val="16"/>
-                    </w:rPr>
-                    <w:t>signa</w:t>
-                  </w:r>
-                  <w:r>
-                    <w:rPr>
-                      <w:sz w:val="16"/>
-                      <w:szCs w:val="16"/>
-                    </w:rPr>
-                    <w:t>l that marks the selected Event</w:t>
-                  </w:r>
-                  <w:r>
-                    <w:rPr>
-                      <w:sz w:val="16"/>
-                      <w:szCs w:val="16"/>
-                    </w:rPr>
-                    <w:t xml:space="preserve">. Select the threshold (as a percentage of the signal span) and the maximum that the extrinsic signal might be offset from the Status marker. A blank in this text box indicates that the offset may be infinite. Use </w:t>
-                  </w:r>
-                  <w:r>
-                    <w:rPr>
-                      <w:sz w:val="16"/>
-                      <w:szCs w:val="16"/>
-                    </w:rPr>
-                    <w:t xml:space="preserve">this </w:t>
-                  </w:r>
-                  <w:r>
-                    <w:rPr>
-                      <w:sz w:val="16"/>
-                      <w:szCs w:val="16"/>
-                    </w:rPr>
-                    <w:t xml:space="preserve">feature </w:t>
-                  </w:r>
-                  <w:r>
-                    <w:rPr>
-                      <w:sz w:val="16"/>
-                      <w:szCs w:val="16"/>
-                    </w:rPr>
-                    <w:t>this carefully!</w:t>
+                    <w:t>Group Variables</w:t>
+                  </w:r>
+                  <w:r>
+                    <w:rPr>
+                      <w:sz w:val="16"/>
+                      <w:szCs w:val="16"/>
+                    </w:rPr>
+                    <w:t xml:space="preserve"> whose values are to be included in the output file. Note that only one may be selected in a BDF output, since the Status</w:t>
+                  </w:r>
+                  <w:r>
+                    <w:rPr>
+                      <w:sz w:val="16"/>
+                      <w:szCs w:val="16"/>
+                    </w:rPr>
+                    <w:t xml:space="preserve"> (where the value for this trial is stored)</w:t>
+                  </w:r>
+                  <w:r>
+                    <w:rPr>
+                      <w:sz w:val="16"/>
+                      <w:szCs w:val="16"/>
+                    </w:rPr>
+                    <w:t xml:space="preserve"> channel can have only a single value.</w:t>
                   </w:r>
                 </w:p>
               </w:txbxContent>
@@ -111,8 +156,8 @@
           <w:noProof/>
           <w:lang w:eastAsia="zh-TW"/>
         </w:rPr>
-        <w:pict w14:anchorId="567A74FF">
-          <v:shape id="_x0000_s1027" type="#_x0000_t202" style="position:absolute;left:0;text-align:left;margin-left:-5.5pt;margin-top:1.5pt;width:206.25pt;height:175.95pt;z-index:251662336;mso-width-relative:margin;mso-height-relative:margin" fillcolor="#c6d9f1 [671]" strokecolor="#f2f2f2 [3041]" strokeweight="3pt">
+        <w:pict>
+          <v:shape id="_x0000_s1027" type="#_x0000_t202" style="position:absolute;left:0;text-align:left;margin-left:-5.5pt;margin-top:1.5pt;width:206.25pt;height:210.4pt;z-index:251662336;mso-width-relative:margin;mso-height-relative:margin" fillcolor="#c6d9f1 [671]" strokecolor="#f2f2f2 [3041]" strokeweight="3pt">
             <v:fill color2="fill lighten(51)" focusposition="1" focussize="" method="linear sigma" focus="100%" type="gradient"/>
             <v:shadow on="t" color="#243f60 [1604]" opacity=".5"/>
             <v:textbox style="mso-next-textbox:#_x0000_s1027">
@@ -138,79 +183,14 @@
                       <w:sz w:val="16"/>
                       <w:szCs w:val="16"/>
                     </w:rPr>
-                    <w:t xml:space="preserve"> is used for advanced cases to control how FileConverter finds the Events in the Status channel. A </w:t>
-                  </w:r>
-                  <w:r>
-                    <w:rPr>
-                      <w:sz w:val="16"/>
-                      <w:szCs w:val="16"/>
-                      <w:u w:val="single"/>
-                    </w:rPr>
-                    <w:t>continuous</w:t>
-                  </w:r>
-                  <w:r>
-                    <w:rPr>
-                      <w:sz w:val="16"/>
-                      <w:szCs w:val="16"/>
-                    </w:rPr>
-                    <w:t xml:space="preserve"> search begins at the start of the BDF file and examines every Status value i</w:t>
-                  </w:r>
-                  <w:r>
-                    <w:rPr>
-                      <w:sz w:val="16"/>
-                      <w:szCs w:val="16"/>
-                    </w:rPr>
-                    <w:t>n sequence to find the Event. A</w:t>
-                  </w:r>
-                  <w:r>
-                    <w:rPr>
-                      <w:sz w:val="16"/>
-                      <w:szCs w:val="16"/>
-                    </w:rPr>
-                    <w:t xml:space="preserve"> </w:t>
-                  </w:r>
-                  <w:r>
-                    <w:rPr>
-                      <w:sz w:val="16"/>
-                      <w:szCs w:val="16"/>
-                      <w:u w:val="single"/>
-                    </w:rPr>
-                    <w:t>jump</w:t>
-                  </w:r>
-                  <w:r>
-                    <w:rPr>
-                      <w:sz w:val="16"/>
-                      <w:szCs w:val="16"/>
-                    </w:rPr>
-                    <w:t xml:space="preserve"> search uses the </w:t>
-                  </w:r>
-                  <w:r>
-                    <w:rPr>
-                      <w:sz w:val="16"/>
-                      <w:szCs w:val="16"/>
-                    </w:rPr>
-                    <w:t>time</w:t>
-                  </w:r>
-                  <w:r>
-                    <w:rPr>
-                      <w:sz w:val="16"/>
-                      <w:szCs w:val="16"/>
-                    </w:rPr>
-                    <w:t xml:space="preserve"> in the Event file to estimate the location of the Event</w:t>
-                  </w:r>
-                  <w:r>
-                    <w:rPr>
-                      <w:sz w:val="16"/>
-                      <w:szCs w:val="16"/>
-                    </w:rPr>
-                    <w:t xml:space="preserve"> to speed up the search.  </w:t>
-                  </w:r>
-                  <w:r>
-                    <w:rPr>
-                      <w:sz w:val="16"/>
-                      <w:szCs w:val="16"/>
-                    </w:rPr>
-                    <w:t>For this to work the clocks must be accurate.</w:t>
+                    <w:t xml:space="preserve"> is used for advanced cases to control how FileConverter finds the Events in the Status channel. </w:t>
+                  </w:r>
+                  <w:r>
+                    <w:rPr>
+                      <w:sz w:val="16"/>
+                      <w:szCs w:val="16"/>
+                    </w:rPr>
+                    <w:t>The defaults are generally correct.</w:t>
                   </w:r>
                 </w:p>
                 <w:p>
@@ -226,6 +206,150 @@
                       <w:sz w:val="16"/>
                       <w:szCs w:val="16"/>
                     </w:rPr>
+                    <w:t xml:space="preserve">A </w:t>
+                  </w:r>
+                  <w:r>
+                    <w:rPr>
+                      <w:sz w:val="16"/>
+                      <w:szCs w:val="16"/>
+                      <w:u w:val="single"/>
+                    </w:rPr>
+                    <w:t>continuous</w:t>
+                  </w:r>
+                  <w:r>
+                    <w:rPr>
+                      <w:sz w:val="16"/>
+                      <w:szCs w:val="16"/>
+                    </w:rPr>
+                    <w:t xml:space="preserve"> search begins at the start of the BDF file and examines every Status value i</w:t>
+                  </w:r>
+                  <w:r>
+                    <w:rPr>
+                      <w:sz w:val="16"/>
+                      <w:szCs w:val="16"/>
+                    </w:rPr>
+                    <w:t>n sequence to find the Event. A</w:t>
+                  </w:r>
+                  <w:r>
+                    <w:rPr>
+                      <w:sz w:val="16"/>
+                      <w:szCs w:val="16"/>
+                    </w:rPr>
+                    <w:t xml:space="preserve"> </w:t>
+                  </w:r>
+                  <w:r>
+                    <w:rPr>
+                      <w:sz w:val="16"/>
+                      <w:szCs w:val="16"/>
+                      <w:u w:val="single"/>
+                    </w:rPr>
+                    <w:t>jump</w:t>
+                  </w:r>
+                  <w:r>
+                    <w:rPr>
+                      <w:sz w:val="16"/>
+                      <w:szCs w:val="16"/>
+                    </w:rPr>
+                    <w:t xml:space="preserve"> search uses the </w:t>
+                  </w:r>
+                  <w:r>
+                    <w:rPr>
+                      <w:sz w:val="16"/>
+                      <w:szCs w:val="16"/>
+                    </w:rPr>
+                    <w:t>time</w:t>
+                  </w:r>
+                  <w:r>
+                    <w:rPr>
+                      <w:sz w:val="16"/>
+                      <w:szCs w:val="16"/>
+                    </w:rPr>
+                    <w:t xml:space="preserve"> in the Event file to </w:t>
+                  </w:r>
+                  <w:r>
+                    <w:rPr>
+                      <w:sz w:val="16"/>
+                      <w:szCs w:val="16"/>
+                    </w:rPr>
+                    <w:t>“jump” to</w:t>
+                  </w:r>
+                  <w:r>
+                    <w:rPr>
+                      <w:sz w:val="16"/>
+                      <w:szCs w:val="16"/>
+                    </w:rPr>
+                    <w:t xml:space="preserve"> the location of the </w:t>
+                  </w:r>
+                  <w:r>
+                    <w:rPr>
+                      <w:sz w:val="16"/>
+                      <w:szCs w:val="16"/>
+                    </w:rPr>
+                    <w:t xml:space="preserve">next </w:t>
+                  </w:r>
+                  <w:r>
+                    <w:rPr>
+                      <w:sz w:val="16"/>
+                      <w:szCs w:val="16"/>
+                    </w:rPr>
+                    <w:t>Event</w:t>
+                  </w:r>
+                  <w:r>
+                    <w:rPr>
+                      <w:sz w:val="16"/>
+                      <w:szCs w:val="16"/>
+                    </w:rPr>
+                    <w:t>,</w:t>
+                  </w:r>
+                  <w:r>
+                    <w:rPr>
+                      <w:sz w:val="16"/>
+                      <w:szCs w:val="16"/>
+                    </w:rPr>
+                    <w:t xml:space="preserve"> speed</w:t>
+                  </w:r>
+                  <w:r>
+                    <w:rPr>
+                      <w:sz w:val="16"/>
+                      <w:szCs w:val="16"/>
+                    </w:rPr>
+                    <w:t>ing</w:t>
+                  </w:r>
+                  <w:r>
+                    <w:rPr>
+                      <w:sz w:val="16"/>
+                      <w:szCs w:val="16"/>
+                    </w:rPr>
+                    <w:t xml:space="preserve"> up the search</w:t>
+                  </w:r>
+                  <w:r>
+                    <w:rPr>
+                      <w:sz w:val="16"/>
+                      <w:szCs w:val="16"/>
+                    </w:rPr>
+                    <w:t>, but requiring accurate clocks in BIOSEMI and Experiment</w:t>
+                  </w:r>
+                  <w:r>
+                    <w:rPr>
+                      <w:sz w:val="16"/>
+                      <w:szCs w:val="16"/>
+                    </w:rPr>
+                    <w:t>.</w:t>
+                  </w:r>
+                </w:p>
+                <w:p>
+                  <w:pPr>
+                    <w:jc w:val="both"/>
+                    <w:rPr>
+                      <w:sz w:val="16"/>
+                      <w:szCs w:val="16"/>
+                    </w:rPr>
+                  </w:pPr>
+                  <w:r>
+                    <w:rPr>
+                      <w:sz w:val="16"/>
+                      <w:szCs w:val="16"/>
+                    </w:rPr>
                     <w:t xml:space="preserve">When the exact Status match is checked, FileConverter only accepts Events that have the exact </w:t>
                   </w:r>
                   <w:proofErr w:type="spellStart"/>
@@ -242,7 +366,21 @@
                       <w:sz w:val="16"/>
                       <w:szCs w:val="16"/>
                     </w:rPr>
-                    <w:t xml:space="preserve"> listed in the Event file entry. In complex situations there could be more than one Event at a given point in the Status channel, “simultaneous” Events. When in a given protocol this is not possible, check this box to assure an exact </w:t>
+                    <w:t xml:space="preserve"> listed in the Event file entry. In complex situations there could be more than one Event at a given point in the Status channel</w:t>
+                  </w:r>
+                  <w:r>
+                    <w:rPr>
+                      <w:sz w:val="16"/>
+                      <w:szCs w:val="16"/>
+                    </w:rPr>
+                    <w:t xml:space="preserve"> --</w:t>
+                  </w:r>
+                  <w:r>
+                    <w:rPr>
+                      <w:sz w:val="16"/>
+                      <w:szCs w:val="16"/>
+                    </w:rPr>
+                    <w:t xml:space="preserve"> “simultaneous” Events. When in a given protocol this is not possible, check this box to assure an exact </w:t>
                   </w:r>
                   <w:proofErr w:type="spellStart"/>
                   <w:r>
@@ -271,11 +409,11 @@
           <w:noProof/>
           <w:lang w:eastAsia="zh-TW"/>
         </w:rPr>
-        <w:pict w14:anchorId="32E73381">
-          <v:shape id="_x0000_s1031" type="#_x0000_t202" style="position:absolute;left:0;text-align:left;margin-left:-5.5pt;margin-top:189pt;width:206.25pt;height:64.7pt;z-index:251666432;mso-width-relative:margin;mso-height-relative:margin" fillcolor="#c6d9f1 [671]" strokecolor="#f2f2f2 [3041]" strokeweight="3pt">
+        <w:pict>
+          <v:shape id="_x0000_s1029" type="#_x0000_t202" style="position:absolute;left:0;text-align:left;margin-left:518.25pt;margin-top:85.9pt;width:205.5pt;height:107.05pt;z-index:251664384;mso-width-relative:margin;mso-height-relative:margin" fillcolor="#c6d9f1 [671]" strokecolor="#f2f2f2 [3041]" strokeweight="3pt">
             <v:fill color2="fill lighten(51)" focusposition="1" focussize="" method="linear sigma" focus="100%" type="gradient"/>
             <v:shadow on="t" color="#243f60 [1604]" opacity=".5"/>
-            <v:textbox>
+            <v:textbox style="mso-next-textbox:#_x0000_s1029">
               <w:txbxContent>
                 <w:p>
                   <w:pPr>
@@ -290,7 +428,7 @@
                       <w:sz w:val="16"/>
                       <w:szCs w:val="16"/>
                     </w:rPr>
-                    <w:t xml:space="preserve">Select the </w:t>
+                    <w:t xml:space="preserve">The </w:t>
                   </w:r>
                   <w:r>
                     <w:rPr>
@@ -298,28 +436,98 @@
                       <w:sz w:val="16"/>
                       <w:szCs w:val="16"/>
                     </w:rPr>
-                    <w:t>Group Variables</w:t>
-                  </w:r>
-                  <w:r>
-                    <w:rPr>
-                      <w:sz w:val="16"/>
-                      <w:szCs w:val="16"/>
-                    </w:rPr>
-                    <w:t xml:space="preserve"> whose values are to be included in the output file. Note that only one may be selected in a BDF output, since the Status</w:t>
-                  </w:r>
-                  <w:r>
-                    <w:rPr>
-                      <w:sz w:val="16"/>
-                      <w:szCs w:val="16"/>
-                    </w:rPr>
-                    <w:t xml:space="preserve"> (where the value for this trial is stored)</w:t>
-                  </w:r>
-                  <w:r>
-                    <w:rPr>
-                      <w:sz w:val="16"/>
-                      <w:szCs w:val="16"/>
-                    </w:rPr>
-                    <w:t xml:space="preserve"> channel can have only a single value.</w:t>
+                    <w:t>Extrinsic event</w:t>
+                  </w:r>
+                  <w:r>
+                    <w:rPr>
+                      <w:sz w:val="16"/>
+                      <w:szCs w:val="16"/>
+                    </w:rPr>
+                    <w:t xml:space="preserve"> field describes the </w:t>
+                  </w:r>
+                  <w:r>
+                    <w:rPr>
+                      <w:sz w:val="16"/>
+                      <w:szCs w:val="16"/>
+                    </w:rPr>
+                    <w:t xml:space="preserve">analog </w:t>
+                  </w:r>
+                  <w:r>
+                    <w:rPr>
+                      <w:sz w:val="16"/>
+                      <w:szCs w:val="16"/>
+                    </w:rPr>
+                    <w:t>signa</w:t>
+                  </w:r>
+                  <w:r>
+                    <w:rPr>
+                      <w:sz w:val="16"/>
+                      <w:szCs w:val="16"/>
+                    </w:rPr>
+                    <w:t xml:space="preserve">l that </w:t>
+                  </w:r>
+                  <w:r>
+                    <w:rPr>
+                      <w:sz w:val="16"/>
+                      <w:szCs w:val="16"/>
+                    </w:rPr>
+                    <w:t>is used to refine the timing of</w:t>
+                  </w:r>
+                  <w:r>
+                    <w:rPr>
+                      <w:sz w:val="16"/>
+                      <w:szCs w:val="16"/>
+                    </w:rPr>
+                    <w:t xml:space="preserve"> the selected Event</w:t>
+                  </w:r>
+                  <w:r>
+                    <w:rPr>
+                      <w:sz w:val="16"/>
+                      <w:szCs w:val="16"/>
+                    </w:rPr>
+                    <w:t xml:space="preserve">. Select the threshold (as a percentage of the signal span) and the maximum </w:t>
+                  </w:r>
+                  <w:r>
+                    <w:rPr>
+                      <w:sz w:val="16"/>
+                      <w:szCs w:val="16"/>
+                    </w:rPr>
+                    <w:t xml:space="preserve">time </w:t>
+                  </w:r>
+                  <w:r>
+                    <w:rPr>
+                      <w:sz w:val="16"/>
+                      <w:szCs w:val="16"/>
+                    </w:rPr>
+                    <w:t xml:space="preserve">that the extrinsic signal might be offset from the Status marker. A blank in this text box indicates that the offset may be infinite. Use </w:t>
+                  </w:r>
+                  <w:r>
+                    <w:rPr>
+                      <w:sz w:val="16"/>
+                      <w:szCs w:val="16"/>
+                    </w:rPr>
+                    <w:t xml:space="preserve">this </w:t>
+                  </w:r>
+                  <w:r>
+                    <w:rPr>
+                      <w:sz w:val="16"/>
+                      <w:szCs w:val="16"/>
+                    </w:rPr>
+                    <w:t xml:space="preserve">feature </w:t>
+                  </w:r>
+                  <w:r>
+                    <w:rPr>
+                      <w:sz w:val="16"/>
+                      <w:szCs w:val="16"/>
+                    </w:rPr>
+                    <w:t>this carefully</w:t>
+                  </w:r>
+                  <w:r>
+                    <w:rPr>
+                      <w:sz w:val="16"/>
+                      <w:szCs w:val="16"/>
+                    </w:rPr>
+                    <w:t xml:space="preserve"> because if a given analog signal is incorrect, the next “correct” signal will be found, marking the incorrect Event.</w:t>
                   </w:r>
                 </w:p>
               </w:txbxContent>
@@ -332,7 +540,140 @@
           <w:noProof/>
           <w:lang w:eastAsia="zh-TW"/>
         </w:rPr>
-        <w:pict w14:anchorId="6AAF9FAC">
+        <w:pict>
+          <v:rect id="_x0000_s1026" style="position:absolute;left:0;text-align:left;margin-left:517.5pt;margin-top:2.55pt;width:205.5pt;height:74.7pt;z-index:251660288;mso-width-relative:margin;mso-height-relative:margin" fillcolor="#b8cce4 [1300]" strokecolor="#f2f2f2 [3041]" strokeweight="3pt">
+            <v:fill color2="fill lighten(51)" focusposition="1" focussize="" method="linear sigma" focus="100%" type="gradient"/>
+            <v:shadow on="t" color="#205867 [1608]" opacity=".5"/>
+            <v:textbox style="mso-next-textbox:#_x0000_s1026">
+              <w:txbxContent>
+                <w:p>
+                  <w:pPr>
+                    <w:jc w:val="both"/>
+                    <w:rPr>
+                      <w:sz w:val="16"/>
+                      <w:szCs w:val="16"/>
+                    </w:rPr>
+                  </w:pPr>
+                  <w:r>
+                    <w:rPr>
+                      <w:sz w:val="16"/>
+                      <w:szCs w:val="16"/>
+                    </w:rPr>
+                    <w:t xml:space="preserve">Select the Event that is going to be the marker for the </w:t>
+                  </w:r>
+                  <w:r>
+                    <w:rPr>
+                      <w:sz w:val="16"/>
+                      <w:szCs w:val="16"/>
+                    </w:rPr>
+                    <w:t xml:space="preserve">creation of the converted </w:t>
+                  </w:r>
+                  <w:r>
+                    <w:rPr>
+                      <w:sz w:val="16"/>
+                      <w:szCs w:val="16"/>
+                    </w:rPr>
+                    <w:t xml:space="preserve">file. For </w:t>
+                  </w:r>
+                  <w:r>
+                    <w:rPr>
+                      <w:sz w:val="16"/>
+                      <w:szCs w:val="16"/>
+                    </w:rPr>
+                    <w:t xml:space="preserve">conversion to </w:t>
+                  </w:r>
+                  <w:r>
+                    <w:rPr>
+                      <w:sz w:val="16"/>
+                      <w:szCs w:val="16"/>
+                    </w:rPr>
+                    <w:t xml:space="preserve">FILMAN, this is the Event that will be used to create each </w:t>
+                  </w:r>
+                  <w:proofErr w:type="spellStart"/>
+                  <w:r>
+                    <w:rPr>
+                      <w:sz w:val="16"/>
+                      <w:szCs w:val="16"/>
+                    </w:rPr>
+                    <w:t>recordset</w:t>
+                  </w:r>
+                  <w:proofErr w:type="spellEnd"/>
+                  <w:r>
+                    <w:rPr>
+                      <w:sz w:val="16"/>
+                      <w:szCs w:val="16"/>
+                    </w:rPr>
+                    <w:t>. For BDF, this is the Event that will be marked in the Status channel.</w:t>
+                  </w:r>
+                  <w:r>
+                    <w:rPr>
+                      <w:sz w:val="16"/>
+                      <w:szCs w:val="16"/>
+                    </w:rPr>
+                    <w:t xml:space="preserve"> The </w:t>
+                  </w:r>
+                  <w:r>
+                    <w:rPr>
+                      <w:b/>
+                      <w:sz w:val="16"/>
+                      <w:szCs w:val="16"/>
+                    </w:rPr>
+                    <w:t>I/E</w:t>
+                  </w:r>
+                  <w:r>
+                    <w:rPr>
+                      <w:sz w:val="16"/>
+                      <w:szCs w:val="16"/>
+                    </w:rPr>
+                    <w:t xml:space="preserve"> column indicates </w:t>
+                  </w:r>
+                  <w:r>
+                    <w:rPr>
+                      <w:sz w:val="16"/>
+                      <w:szCs w:val="16"/>
+                    </w:rPr>
+                    <w:t xml:space="preserve">whether </w:t>
+                  </w:r>
+                  <w:r>
+                    <w:rPr>
+                      <w:sz w:val="16"/>
+                      <w:szCs w:val="16"/>
+                    </w:rPr>
+                    <w:t xml:space="preserve">an </w:t>
+                  </w:r>
+                  <w:r>
+                    <w:rPr>
+                      <w:sz w:val="16"/>
+                      <w:szCs w:val="16"/>
+                    </w:rPr>
+                    <w:t xml:space="preserve">Event </w:t>
+                  </w:r>
+                  <w:r>
+                    <w:rPr>
+                      <w:sz w:val="16"/>
+                      <w:szCs w:val="16"/>
+                    </w:rPr>
+                    <w:t xml:space="preserve">is </w:t>
+                  </w:r>
+                  <w:r>
+                    <w:rPr>
+                      <w:sz w:val="16"/>
+                      <w:szCs w:val="16"/>
+                    </w:rPr>
+                    <w:t>intrinsic or extrinsic.</w:t>
+                  </w:r>
+                </w:p>
+              </w:txbxContent>
+            </v:textbox>
+          </v:rect>
+        </w:pict>
+      </w:r>
+      <w:r>
+        <w:rPr>
+          <w:noProof/>
+          <w:lang w:eastAsia="zh-TW"/>
+        </w:rPr>
+        <w:pict>
           <v:shape id="_x0000_s1033" type="#_x0000_t202" style="position:absolute;left:0;text-align:left;margin-left:-5.25pt;margin-top:305.25pt;width:206.25pt;height:188.25pt;z-index:251670528;mso-width-relative:margin;mso-height-relative:margin" fillcolor="#c6d9f1 [671]" strokecolor="#f2f2f2 [3041]" strokeweight="3pt">
             <v:fill color2="fill lighten(51)" focusposition="1" focussize="" method="linear sigma" focus="100%" type="gradient"/>
             <v:shadow on="t" color="#243f60 [1604]" opacity=".5"/>
@@ -387,7 +728,14 @@
                       <w:sz w:val="16"/>
                       <w:szCs w:val="16"/>
                     </w:rPr>
-                    <w:t xml:space="preserve"> to indicate the</w:t>
+                    <w:t xml:space="preserve"> to indicate </w:t>
+                  </w:r>
+                  <w:r>
+                    <w:rPr>
+                      <w:sz w:val="16"/>
+                      <w:szCs w:val="16"/>
+                    </w:rPr>
+                    <w:t>which</w:t>
                   </w:r>
                   <w:r>
                     <w:rPr>
@@ -401,7 +749,21 @@
                       <w:sz w:val="16"/>
                       <w:szCs w:val="16"/>
                     </w:rPr>
-                    <w:t xml:space="preserve">samples to be included in the output file. If the </w:t>
+                    <w:t>samples</w:t>
+                  </w:r>
+                  <w:r>
+                    <w:rPr>
+                      <w:sz w:val="16"/>
+                      <w:szCs w:val="16"/>
+                    </w:rPr>
+                    <w:t xml:space="preserve"> are</w:t>
+                  </w:r>
+                  <w:r>
+                    <w:rPr>
+                      <w:sz w:val="16"/>
+                      <w:szCs w:val="16"/>
+                    </w:rPr>
+                    <w:t xml:space="preserve"> to be included in the output file. If the </w:t>
                   </w:r>
                   <w:r>
                     <w:rPr>
@@ -468,7 +830,35 @@
                       <w:sz w:val="16"/>
                       <w:szCs w:val="16"/>
                     </w:rPr>
-                    <w:t xml:space="preserve"> gives the time in seconds that the first point included is offset from the found Event for this </w:t>
+                    <w:t xml:space="preserve"> gives the time</w:t>
+                  </w:r>
+                  <w:r>
+                    <w:rPr>
+                      <w:sz w:val="16"/>
+                      <w:szCs w:val="16"/>
+                    </w:rPr>
+                    <w:t>,</w:t>
+                  </w:r>
+                  <w:r>
+                    <w:rPr>
+                      <w:sz w:val="16"/>
+                      <w:szCs w:val="16"/>
+                    </w:rPr>
+                    <w:t xml:space="preserve"> in seconds</w:t>
+                  </w:r>
+                  <w:r>
+                    <w:rPr>
+                      <w:sz w:val="16"/>
+                      <w:szCs w:val="16"/>
+                    </w:rPr>
+                    <w:t>,</w:t>
+                  </w:r>
+                  <w:r>
+                    <w:rPr>
+                      <w:sz w:val="16"/>
+                      <w:szCs w:val="16"/>
+                    </w:rPr>
+                    <w:t xml:space="preserve"> that the first point included is offset from the found Event for this </w:t>
                   </w:r>
                   <w:proofErr w:type="spellStart"/>
                   <w:r>
@@ -499,7 +889,21 @@
                       <w:sz w:val="16"/>
                       <w:szCs w:val="16"/>
                     </w:rPr>
-                    <w:t xml:space="preserve"> indicates the length of the record to be included in seconds (always &gt; 0). Check the </w:t>
+                    <w:t xml:space="preserve"> indicates the length of the record to be included</w:t>
+                  </w:r>
+                  <w:r>
+                    <w:rPr>
+                      <w:sz w:val="16"/>
+                      <w:szCs w:val="16"/>
+                    </w:rPr>
+                    <w:t>,</w:t>
+                  </w:r>
+                  <w:r>
+                    <w:rPr>
+                      <w:sz w:val="16"/>
+                      <w:szCs w:val="16"/>
+                    </w:rPr>
+                    <w:t xml:space="preserve"> in seconds (always &gt; 0). Check the </w:t>
                   </w:r>
                   <w:proofErr w:type="spellStart"/>
                   <w:r>
@@ -574,7 +978,7 @@
           <w:noProof/>
           <w:lang w:eastAsia="zh-TW"/>
         </w:rPr>
-        <w:pict w14:anchorId="6E8D7215">
+        <w:pict>
           <v:shape id="_x0000_s1048" type="#_x0000_t202" style="position:absolute;left:0;text-align:left;margin-left:212.25pt;margin-top:441.75pt;width:511.5pt;height:51.75pt;z-index:251680768;mso-width-relative:margin;mso-height-relative:margin" fillcolor="#c6d9f1 [671]" strokecolor="#f2f2f2 [3041]" strokeweight="3pt">
             <v:fill color2="fill lighten(51)" focusposition="1" focussize="" method="linear sigma" focus="100%" type="gradient"/>
             <v:shadow on="t" color="#243f60 [1604]" opacity=".5"/>
@@ -690,7 +1094,28 @@
                       <w:sz w:val="16"/>
                       <w:szCs w:val="16"/>
                     </w:rPr>
-                    <w:t xml:space="preserve"> line indicating progress. The conversion may be aborted by selecting </w:t>
+                    <w:t xml:space="preserve"> line indicating progress. The conversion may be aborted</w:t>
+                  </w:r>
+                  <w:r>
+                    <w:rPr>
+                      <w:sz w:val="16"/>
+                      <w:szCs w:val="16"/>
+                    </w:rPr>
+                    <w:t xml:space="preserve"> at any </w:t>
+                  </w:r>
+                  <w:r>
+                    <w:rPr>
+                      <w:sz w:val="16"/>
+                      <w:szCs w:val="16"/>
+                    </w:rPr>
+                    <w:t>time</w:t>
+                  </w:r>
+                  <w:r>
+                    <w:rPr>
+                      <w:sz w:val="16"/>
+                      <w:szCs w:val="16"/>
+                    </w:rPr>
+                    <w:t xml:space="preserve"> by selecting </w:t>
                   </w:r>
                   <w:r>
                     <w:rPr>
@@ -718,11 +1143,7 @@
         <w:rPr>
           <w:noProof/>
         </w:rPr>
-        <w:pict w14:anchorId="435E7F59">
-          <v:shapetype id="_x0000_t32" coordsize="21600,21600" o:spt="32" o:oned="t" path="m0,0l21600,21600e" filled="f">
-            <v:path arrowok="t" fillok="f" o:connecttype="none"/>
-            <o:lock v:ext="edit" shapetype="t"/>
-          </v:shapetype>
+        <w:pict>
           <v:shape id="_x0000_s1047" type="#_x0000_t32" style="position:absolute;left:0;text-align:left;margin-left:193.95pt;margin-top:276.75pt;width:25.05pt;height:33pt;flip:y;z-index:251678720" o:connectortype="straight">
             <v:stroke endarrow="block"/>
           </v:shape>
@@ -732,7 +1153,7 @@
         <w:rPr>
           <w:noProof/>
         </w:rPr>
-        <w:pict w14:anchorId="1B484C94">
+        <w:pict>
           <v:shape id="_x0000_s1050" type="#_x0000_t32" style="position:absolute;left:0;text-align:left;margin-left:398.25pt;margin-top:299.25pt;width:123.55pt;height:67.5pt;flip:x;z-index:251682816" o:connectortype="straight">
             <v:stroke endarrow="block"/>
           </v:shape>
@@ -742,7 +1163,7 @@
         <w:rPr>
           <w:noProof/>
         </w:rPr>
-        <w:pict w14:anchorId="3FAE9C0A">
+        <w:pict>
           <v:shape id="_x0000_s1049" type="#_x0000_t32" style="position:absolute;left:0;text-align:left;margin-left:416.25pt;margin-top:426.75pt;width:0;height:15pt;flip:y;z-index:251681792" o:connectortype="straight">
             <v:stroke endarrow="block"/>
           </v:shape>
@@ -753,7 +1174,7 @@
           <w:noProof/>
           <w:lang w:eastAsia="zh-TW"/>
         </w:rPr>
-        <w:pict w14:anchorId="28A4F00B">
+        <w:pict>
           <v:shape id="_x0000_s1040" type="#_x0000_t202" style="position:absolute;left:0;text-align:left;margin-left:517.5pt;margin-top:287.65pt;width:206.25pt;height:142.85pt;z-index:251677696;mso-width-relative:margin;mso-height-relative:margin" fillcolor="#c6d9f1 [671]" strokecolor="#f2f2f2 [3041]" strokeweight="3pt">
             <v:fill color2="fill lighten(51)" focusposition="1" focussize="" method="linear sigma" focus="100%" type="gradient"/>
             <v:shadow on="t" color="#243f60 [1604]" opacity=".5"/>
@@ -857,6 +1278,29 @@
                     </w:rPr>
                     <w:t>(2-5)~{7,9},(10-12)~{17}</w:t>
                   </w:r>
+                  <w:r>
+                    <w:rPr>
+                      <w:sz w:val="16"/>
+                      <w:szCs w:val="16"/>
+                    </w:rPr>
+                    <w:t>.</w:t>
+                  </w:r>
+                  <w:r>
+                    <w:rPr>
+                      <w:sz w:val="16"/>
+                      <w:szCs w:val="16"/>
+                    </w:rPr>
+                    <w:t xml:space="preserve">  See Wiki on </w:t>
+                  </w:r>
+                  <w:proofErr w:type="spellStart"/>
+                  <w:r>
+                    <w:rPr>
+                      <w:sz w:val="16"/>
+                      <w:szCs w:val="16"/>
+                    </w:rPr>
+                    <w:t>UVaCollab</w:t>
+                  </w:r>
+                  <w:proofErr w:type="spellEnd"/>
                   <w:r>
                     <w:rPr>
                       <w:sz w:val="16"/>
@@ -873,166 +1317,8 @@
       <w:r>
         <w:rPr>
           <w:noProof/>
-          <w:lang w:eastAsia="zh-TW"/>
         </w:rPr>
-        <w:pict w14:anchorId="5A99A99D">
-          <v:rect id="_x0000_s1026" style="position:absolute;left:0;text-align:left;margin-left:517.5pt;margin-top:2.55pt;width:205.5pt;height:63.45pt;z-index:251660288;mso-width-relative:margin;mso-height-relative:margin" fillcolor="#b8cce4 [1300]" strokecolor="#f2f2f2 [3041]" strokeweight="3pt">
-            <v:fill color2="fill lighten(51)" focusposition="1" focussize="" method="linear sigma" focus="100%" type="gradient"/>
-            <v:shadow on="t" color="#205867 [1608]" opacity=".5"/>
-            <v:textbox style="mso-next-textbox:#_x0000_s1026">
-              <w:txbxContent>
-                <w:p>
-                  <w:pPr>
-                    <w:jc w:val="both"/>
-                    <w:rPr>
-                      <w:sz w:val="16"/>
-                      <w:szCs w:val="16"/>
-                    </w:rPr>
-                  </w:pPr>
-                  <w:r>
-                    <w:rPr>
-                      <w:sz w:val="16"/>
-                      <w:szCs w:val="16"/>
-                    </w:rPr>
-                    <w:t xml:space="preserve">Select the Event that is going to be the marker for the file. For FILMAN, this is the Event that will be used to create each </w:t>
-                  </w:r>
-                  <w:proofErr w:type="spellStart"/>
-                  <w:r>
-                    <w:rPr>
-                      <w:sz w:val="16"/>
-                      <w:szCs w:val="16"/>
-                    </w:rPr>
-                    <w:t>recordset</w:t>
-                  </w:r>
-                  <w:proofErr w:type="spellEnd"/>
-                  <w:r>
-                    <w:rPr>
-                      <w:sz w:val="16"/>
-                      <w:szCs w:val="16"/>
-                    </w:rPr>
-                    <w:t>. For BDF, this is the Event that will be marked in the Status channel.</w:t>
-                  </w:r>
-                  <w:r>
-                    <w:rPr>
-                      <w:sz w:val="16"/>
-                      <w:szCs w:val="16"/>
-                    </w:rPr>
-                    <w:t xml:space="preserve"> The </w:t>
-                  </w:r>
-                  <w:r>
-                    <w:rPr>
-                      <w:b/>
-                      <w:sz w:val="16"/>
-                      <w:szCs w:val="16"/>
-                    </w:rPr>
-                    <w:t>I/E</w:t>
-                  </w:r>
-                  <w:r>
-                    <w:rPr>
-                      <w:sz w:val="16"/>
-                      <w:szCs w:val="16"/>
-                    </w:rPr>
-                    <w:t xml:space="preserve"> column indicates </w:t>
-                  </w:r>
-                  <w:r>
-                    <w:rPr>
-                      <w:sz w:val="16"/>
-                      <w:szCs w:val="16"/>
-                    </w:rPr>
-                    <w:t xml:space="preserve">whether </w:t>
-                  </w:r>
-                  <w:r>
-                    <w:rPr>
-                      <w:sz w:val="16"/>
-                      <w:szCs w:val="16"/>
-                    </w:rPr>
-                    <w:t xml:space="preserve">an </w:t>
-                  </w:r>
-                  <w:r>
-                    <w:rPr>
-                      <w:sz w:val="16"/>
-                      <w:szCs w:val="16"/>
-                    </w:rPr>
-                    <w:t xml:space="preserve">Event </w:t>
-                  </w:r>
-                  <w:r>
-                    <w:rPr>
-                      <w:sz w:val="16"/>
-                      <w:szCs w:val="16"/>
-                    </w:rPr>
-                    <w:t xml:space="preserve">is </w:t>
-                  </w:r>
-                  <w:r>
-                    <w:rPr>
-                      <w:sz w:val="16"/>
-                      <w:szCs w:val="16"/>
-                    </w:rPr>
-                    <w:t>intrinsic or extrinsic.</w:t>
-                  </w:r>
-                </w:p>
-              </w:txbxContent>
-            </v:textbox>
-          </v:rect>
-        </w:pict>
-      </w:r>
-      <w:r>
-        <w:rPr>
-          <w:noProof/>
-          <w:lang w:eastAsia="zh-TW"/>
-        </w:rPr>
-        <w:pict w14:anchorId="540CE126">
-          <v:shape id="_x0000_s1032" type="#_x0000_t202" style="position:absolute;left:0;text-align:left;margin-left:517.5pt;margin-top:234.75pt;width:205.5pt;height:42pt;z-index:251668480;mso-width-relative:margin;mso-height-relative:margin" fillcolor="#c6d9f1 [671]" strokecolor="#f2f2f2 [3041]" strokeweight="3pt">
-            <v:fill color2="fill lighten(51)" focusposition="1" focussize="" method="linear sigma" focus="100%" type="gradient"/>
-            <v:shadow on="t" color="#243f60 [1604]" opacity=".5"/>
-            <v:textbox>
-              <w:txbxContent>
-                <w:p>
-                  <w:pPr>
-                    <w:jc w:val="both"/>
-                    <w:rPr>
-                      <w:sz w:val="16"/>
-                      <w:szCs w:val="16"/>
-                    </w:rPr>
-                  </w:pPr>
-                  <w:r>
-                    <w:rPr>
-                      <w:sz w:val="16"/>
-                      <w:szCs w:val="16"/>
-                    </w:rPr>
-                    <w:t>Create a list of the channels to be included in the output file. Channels are numbered from 1 to the number of channels in the BDF file, not including the Status channel.</w:t>
-                  </w:r>
-                </w:p>
-                <w:p/>
-              </w:txbxContent>
-            </v:textbox>
-          </v:shape>
-        </w:pict>
-      </w:r>
-      <w:r>
-        <w:rPr>
-          <w:noProof/>
-        </w:rPr>
-        <w:pict w14:anchorId="0D2644FA">
-          <v:shape id="_x0000_s1034" type="#_x0000_t32" style="position:absolute;left:0;text-align:left;margin-left:331.8pt;margin-top:244.5pt;width:190pt;height:18pt;flip:x;z-index:251671552" o:connectortype="straight">
-            <v:stroke endarrow="block"/>
-          </v:shape>
-        </w:pict>
-      </w:r>
-      <w:r>
-        <w:rPr>
-          <w:noProof/>
-        </w:rPr>
-        <w:pict w14:anchorId="1030D9F4">
-          <v:shape id="_x0000_s1037" type="#_x0000_t32" style="position:absolute;left:0;text-align:left;margin-left:201pt;margin-top:172.5pt;width:39.75pt;height:20.45pt;flip:y;z-index:251674624" o:connectortype="straight">
-            <v:stroke endarrow="block"/>
-          </v:shape>
-        </w:pict>
-      </w:r>
-      <w:r>
-        <w:rPr>
-          <w:noProof/>
-        </w:rPr>
-        <w:pict w14:anchorId="3D2622C8">
+        <w:pict>
           <v:shape id="_x0000_s1035" type="#_x0000_t32" style="position:absolute;left:0;text-align:left;margin-left:426pt;margin-top:96pt;width:95.8pt;height:12pt;flip:x;z-index:251672576" o:connectortype="straight">
             <v:stroke endarrow="block"/>
           </v:shape>
@@ -1042,7 +1328,7 @@
         <w:rPr>
           <w:noProof/>
         </w:rPr>
-        <w:pict w14:anchorId="7B1134E2">
+        <w:pict>
           <v:shape id="_x0000_s1036" type="#_x0000_t32" style="position:absolute;left:0;text-align:left;margin-left:410.25pt;margin-top:13.5pt;width:111.55pt;height:36pt;flip:x;z-index:251673600" o:connectortype="straight">
             <v:stroke endarrow="block"/>
           </v:shape>
@@ -1052,7 +1338,7 @@
         <w:rPr>
           <w:noProof/>
         </w:rPr>
-        <w:pict w14:anchorId="5E26C753">
+        <w:pict>
           <v:shape id="_x0000_s1038" type="#_x0000_t32" style="position:absolute;left:0;text-align:left;margin-left:193.95pt;margin-top:77.25pt;width:25.05pt;height:19.5pt;z-index:251675648" o:connectortype="straight">
             <v:stroke endarrow="block"/>
           </v:shape>
@@ -1063,7 +1349,7 @@
           <w:noProof/>
         </w:rPr>
         <w:drawing>
-          <wp:inline distT="0" distB="0" distL="0" distR="0" wp14:anchorId="10B9937F" wp14:editId="3A5C2888">
+          <wp:inline distT="0" distB="0" distL="0" distR="0">
             <wp:extent cx="3790950" cy="5530310"/>
             <wp:effectExtent l="19050" t="0" r="0" b="0"/>
             <wp:docPr id="1" name="Picture 0" descr="Screen0.tif"/>
@@ -1078,7 +1364,7 @@
                     <pic:cNvPicPr/>
                   </pic:nvPicPr>
                   <pic:blipFill>
-                    <a:blip r:embed="rId6" cstate="print"/>
+                    <a:blip r:embed="rId5" cstate="print"/>
                     <a:stretch>
                       <a:fillRect/>
                     </a:stretch>
@@ -1110,7 +1396,7 @@
 </file>
 
 <file path=word/styles.xml><?xml version="1.0" encoding="utf-8"?>
-<w:styles xmlns:mc="http://schemas.openxmlformats.org/markup-compatibility/2006" xmlns:r="http://schemas.openxmlformats.org/officeDocument/2006/relationships" xmlns:w="http://schemas.openxmlformats.org/wordprocessingml/2006/main" xmlns:w14="http://schemas.microsoft.com/office/word/2010/wordml" mc:Ignorable="w14">
+<w:styles xmlns:r="http://schemas.openxmlformats.org/officeDocument/2006/relationships" xmlns:w="http://schemas.openxmlformats.org/wordprocessingml/2006/main">
   <w:docDefaults>
     <w:rPrDefault>
       <w:rPr>
@@ -1126,7 +1412,7 @@
       </w:pPr>
     </w:pPrDefault>
   </w:docDefaults>
-  <w:latentStyles w:defLockedState="0" w:defUIPriority="99" w:defSemiHidden="1" w:defUnhideWhenUsed="1" w:defQFormat="0" w:count="276">
+  <w:latentStyles w:defLockedState="0" w:defUIPriority="99" w:defSemiHidden="1" w:defUnhideWhenUsed="1" w:defQFormat="0" w:count="267">
     <w:lsdException w:name="Normal" w:semiHidden="0" w:uiPriority="0" w:unhideWhenUsed="0" w:qFormat="1"/>
     <w:lsdException w:name="heading 1" w:semiHidden="0" w:uiPriority="9" w:unhideWhenUsed="0" w:qFormat="1"/>
     <w:lsdException w:name="heading 2" w:uiPriority="9" w:qFormat="1"/>
@@ -1281,6 +1567,7 @@
     <w:uiPriority w:val="99"/>
     <w:semiHidden/>
     <w:unhideWhenUsed/>
+    <w:qFormat/>
     <w:tblPr>
       <w:tblInd w:w="0" w:type="dxa"/>
       <w:tblCellMar>
@@ -1804,7 +2091,7 @@
 </file>
 
 <file path=customXml/itemProps1.xml><?xml version="1.0" encoding="utf-8"?>
-<ds:datastoreItem xmlns:ds="http://schemas.openxmlformats.org/officeDocument/2006/customXml" ds:itemID="{4DA8112D-6B2A-CC46-B6A1-3D050101AD03}">
+<ds:datastoreItem xmlns:ds="http://schemas.openxmlformats.org/officeDocument/2006/customXml" ds:itemID="{66321224-BAF2-4184-8225-ABDFDA7551CE}">
   <ds:schemaRefs>
     <ds:schemaRef ds:uri="http://schemas.openxmlformats.org/officeDocument/2006/bibliography"/>
   </ds:schemaRefs>

</xml_diff>